<commit_message>
Added Project 1 Deliverables (part 1)
</commit_message>
<xml_diff>
--- a/Project_Analysis_and_Design_Document.docx
+++ b/Project_Analysis_and_Design_Document.docx
@@ -1,6 +1,6 @@
 
 <file path=word/document.xml><?xml version="1.0" encoding="utf-8"?>
-<w:document xmlns:ve="http://schemas.openxmlformats.org/markup-compatibility/2006" xmlns:o="urn:schemas-microsoft-com:office:office" xmlns:r="http://schemas.openxmlformats.org/officeDocument/2006/relationships" xmlns:m="http://schemas.openxmlformats.org/officeDocument/2006/math" xmlns:v="urn:schemas-microsoft-com:vml" xmlns:wp="http://schemas.openxmlformats.org/drawingml/2006/wordprocessingDrawing" xmlns:w10="urn:schemas-microsoft-com:office:word" xmlns:w="http://schemas.openxmlformats.org/wordprocessingml/2006/main" xmlns:wne="http://schemas.microsoft.com/office/word/2006/wordml">
+<w:document xmlns:wpc="http://schemas.microsoft.com/office/word/2010/wordprocessingCanvas" xmlns:cx="http://schemas.microsoft.com/office/drawing/2014/chartex" xmlns:cx1="http://schemas.microsoft.com/office/drawing/2015/9/8/chartex" xmlns:cx2="http://schemas.microsoft.com/office/drawing/2015/10/21/chartex" xmlns:cx3="http://schemas.microsoft.com/office/drawing/2016/5/9/chartex" xmlns:cx4="http://schemas.microsoft.com/office/drawing/2016/5/10/chartex" xmlns:cx5="http://schemas.microsoft.com/office/drawing/2016/5/11/chartex" xmlns:cx6="http://schemas.microsoft.com/office/drawing/2016/5/12/chartex" xmlns:cx7="http://schemas.microsoft.com/office/drawing/2016/5/13/chartex" xmlns:cx8="http://schemas.microsoft.com/office/drawing/2016/5/14/chartex" xmlns:mc="http://schemas.openxmlformats.org/markup-compatibility/2006" xmlns:aink="http://schemas.microsoft.com/office/drawing/2016/ink" xmlns:am3d="http://schemas.microsoft.com/office/drawing/2017/model3d" xmlns:o="urn:schemas-microsoft-com:office:office" xmlns:r="http://schemas.openxmlformats.org/officeDocument/2006/relationships" xmlns:m="http://schemas.openxmlformats.org/officeDocument/2006/math" xmlns:v="urn:schemas-microsoft-com:vml" xmlns:wp14="http://schemas.microsoft.com/office/word/2010/wordprocessingDrawing" xmlns:wp="http://schemas.openxmlformats.org/drawingml/2006/wordprocessingDrawing" xmlns:w10="urn:schemas-microsoft-com:office:word" xmlns:w="http://schemas.openxmlformats.org/wordprocessingml/2006/main" xmlns:w14="http://schemas.microsoft.com/office/word/2010/wordml" xmlns:w15="http://schemas.microsoft.com/office/word/2012/wordml" xmlns:w16cid="http://schemas.microsoft.com/office/word/2016/wordml/cid" xmlns:w16se="http://schemas.microsoft.com/office/word/2015/wordml/symex" xmlns:wpg="http://schemas.microsoft.com/office/word/2010/wordprocessingGroup" xmlns:wpi="http://schemas.microsoft.com/office/word/2010/wordprocessingInk" xmlns:wne="http://schemas.microsoft.com/office/word/2006/wordml" xmlns:wps="http://schemas.microsoft.com/office/word/2010/wordprocessingShape" mc:Ignorable="w14 w15 w16se w16cid wp14">
   <w:body>
     <w:p>
       <w:pPr>
@@ -10,14 +10,39 @@
           <w:rFonts w:ascii="Times New Roman" w:hAnsi="Times New Roman"/>
         </w:rPr>
       </w:pPr>
-      <w:fldSimple w:instr=" SUBJECT  \* MERGEFORMAT ">
-        <w:r>
-          <w:rPr>
-            <w:rFonts w:ascii="Times New Roman" w:hAnsi="Times New Roman"/>
-          </w:rPr>
-          <w:t>&lt;Project Name&gt;</w:t>
-        </w:r>
-      </w:fldSimple>
+      <w:r>
+        <w:fldChar w:fldCharType="begin"/>
+      </w:r>
+      <w:r>
+        <w:instrText xml:space="preserve"> SUBJECT  \* MERGEFORMAT </w:instrText>
+      </w:r>
+      <w:r>
+        <w:fldChar w:fldCharType="separate"/>
+      </w:r>
+      <w:r>
+        <w:rPr>
+          <w:rFonts w:ascii="Times New Roman" w:hAnsi="Times New Roman"/>
+        </w:rPr>
+        <w:t>&lt;</w:t>
+      </w:r>
+      <w:r>
+        <w:rPr>
+          <w:rFonts w:ascii="Times New Roman" w:hAnsi="Times New Roman"/>
+        </w:rPr>
+        <w:t>Social Media Application</w:t>
+      </w:r>
+      <w:r>
+        <w:rPr>
+          <w:rFonts w:ascii="Times New Roman" w:hAnsi="Times New Roman"/>
+        </w:rPr>
+        <w:t>&gt;</w:t>
+      </w:r>
+      <w:r>
+        <w:rPr>
+          <w:rFonts w:ascii="Times New Roman" w:hAnsi="Times New Roman"/>
+        </w:rPr>
+        <w:fldChar w:fldCharType="end"/>
+      </w:r>
     </w:p>
     <w:p>
       <w:pPr>
@@ -48,6 +73,12 @@
         </w:rPr>
         <w:t>Student:</w:t>
       </w:r>
+      <w:r>
+        <w:rPr>
+          <w:rFonts w:ascii="Times New Roman" w:hAnsi="Times New Roman"/>
+        </w:rPr>
+        <w:t xml:space="preserve"> Socaci Radu Andrei</w:t>
+      </w:r>
     </w:p>
     <w:p>
       <w:pPr>
@@ -63,6 +94,13 @@
           <w:sz w:val="36"/>
         </w:rPr>
         <w:t>Group:</w:t>
+      </w:r>
+      <w:r>
+        <w:rPr>
+          <w:b/>
+          <w:sz w:val="36"/>
+        </w:rPr>
+        <w:t xml:space="preserve"> 30431</w:t>
       </w:r>
     </w:p>
     <w:p>
@@ -138,7 +176,7 @@
           <w:insideV w:val="single" w:sz="6" w:space="0" w:color="auto"/>
         </w:tblBorders>
         <w:tblLayout w:type="fixed"/>
-        <w:tblLook w:val="0000"/>
+        <w:tblLook w:val="0000" w:firstRow="0" w:lastRow="0" w:firstColumn="0" w:lastColumn="0" w:noHBand="0" w:noVBand="0"/>
       </w:tblPr>
       <w:tblGrid>
         <w:gridCol w:w="2304"/>
@@ -238,7 +276,25 @@
               <w:pStyle w:val="Tabletext"/>
             </w:pPr>
             <w:r>
-              <w:t>&lt;dd/mmm/yy&gt;</w:t>
+              <w:t>&lt;</w:t>
+            </w:r>
+            <w:r>
+              <w:t>18</w:t>
+            </w:r>
+            <w:r>
+              <w:t>/</w:t>
+            </w:r>
+            <w:r>
+              <w:t>03</w:t>
+            </w:r>
+            <w:r>
+              <w:t>/</w:t>
+            </w:r>
+            <w:r>
+              <w:t>2020</w:t>
+            </w:r>
+            <w:r>
+              <w:t>&gt;</w:t>
             </w:r>
           </w:p>
         </w:tc>
@@ -251,7 +307,13 @@
               <w:pStyle w:val="Tabletext"/>
             </w:pPr>
             <w:r>
-              <w:t>&lt;x.x&gt;</w:t>
+              <w:t>&lt;</w:t>
+            </w:r>
+            <w:r>
+              <w:t>1.0</w:t>
+            </w:r>
+            <w:r>
+              <w:t>&gt;</w:t>
             </w:r>
           </w:p>
         </w:tc>
@@ -264,7 +326,7 @@
               <w:pStyle w:val="Tabletext"/>
             </w:pPr>
             <w:r>
-              <w:t>&lt;details&gt;</w:t>
+              <w:t>Project Deliverable 1. Project Specification, Elaboration Iteration I, Construction and Transition sections added.</w:t>
             </w:r>
           </w:p>
         </w:tc>
@@ -277,7 +339,13 @@
               <w:pStyle w:val="Tabletext"/>
             </w:pPr>
             <w:r>
-              <w:t>&lt;name&gt;</w:t>
+              <w:t>&lt;</w:t>
+            </w:r>
+            <w:r>
+              <w:t>Socaci Radu Andrei</w:t>
+            </w:r>
+            <w:r>
+              <w:t>&gt;</w:t>
             </w:r>
           </w:p>
         </w:tc>
@@ -2051,7 +2119,7 @@
     </w:p>
     <w:p>
       <w:pPr>
-        <w:ind w:firstLine="720"/>
+        <w:ind w:left="720"/>
         <w:rPr>
           <w:i/>
           <w:color w:val="943634"/>
@@ -2060,40 +2128,17 @@
       <w:r>
         <w:rPr>
           <w:i/>
-          <w:color w:val="943634"/>
-        </w:rPr>
-        <w:t>[</w:t>
+          <w:color w:val="943634" w:themeColor="accent2" w:themeShade="BF"/>
+        </w:rPr>
+        <w:t xml:space="preserve">The project is a social media application, with fully featured login/registration, notifications, likes, comments, image uploads, etc. The system will be developed using React on the front-end and Node Express for the REST API. Certain user roles can be created to restrict the access to certain activities, such as deleting a post that does not belong to the currently logged in user, etc. </w:t>
       </w:r>
       <w:r>
         <w:rPr>
           <w:i/>
           <w:color w:val="943634" w:themeColor="accent2" w:themeShade="BF"/>
         </w:rPr>
-        <w:t>Present the project specification</w:t>
-      </w:r>
-      <w:r>
-        <w:rPr>
-          <w:i/>
-          <w:color w:val="943634"/>
-        </w:rPr>
-        <w:t>]</w:t>
-      </w:r>
-    </w:p>
-    <w:p>
-      <w:pPr>
-        <w:pStyle w:val="Heading1"/>
-        <w:numPr>
-          <w:ilvl w:val="0"/>
-          <w:numId w:val="0"/>
-        </w:numPr>
-        <w:tabs>
-          <w:tab w:val="left" w:pos="720"/>
-        </w:tabs>
-        <w:ind w:left="1440"/>
-        <w:rPr>
-          <w:rFonts w:ascii="Times New Roman" w:hAnsi="Times New Roman"/>
-        </w:rPr>
-      </w:pPr>
+        <w:t>After the user registers a new account, he will be prompted to upload a profile picture and update some bio information. Therefore, he/she will be able to see other posts, like, comment, receive notifications, etc. Firebase will be used as the data store. Basic CRUD operations will be performed at every level for each entity in the system.</w:t>
+      </w:r>
     </w:p>
     <w:p>
       <w:pPr>
@@ -2154,56 +2199,40 @@
           <w:i/>
           <w:color w:val="943634"/>
         </w:rPr>
-        <w:t>[Define the domain model and create the conceptual class diagrams]</w:t>
-      </w:r>
-    </w:p>
-    <w:p>
-      <w:pPr>
-        <w:pStyle w:val="Heading1"/>
-        <w:rPr>
-          <w:rFonts w:ascii="Times New Roman" w:hAnsi="Times New Roman"/>
-        </w:rPr>
-      </w:pPr>
-      <w:bookmarkStart w:id="3" w:name="_Toc285793957"/>
-      <w:r>
-        <w:rPr>
-          <w:rFonts w:ascii="Times New Roman" w:hAnsi="Times New Roman"/>
-        </w:rPr>
-        <w:t>Architectural Design</w:t>
-      </w:r>
-      <w:bookmarkEnd w:id="3"/>
-    </w:p>
-    <w:p>
-      <w:pPr>
-        <w:pStyle w:val="Heading2"/>
-        <w:rPr>
-          <w:rFonts w:ascii="Times New Roman" w:hAnsi="Times New Roman"/>
-        </w:rPr>
-      </w:pPr>
-      <w:bookmarkStart w:id="4" w:name="_Toc285793958"/>
-      <w:r>
-        <w:rPr>
-          <w:rFonts w:ascii="Times New Roman" w:hAnsi="Times New Roman"/>
-        </w:rPr>
-        <w:t>Conceptual Architecture</w:t>
-      </w:r>
-      <w:bookmarkEnd w:id="4"/>
-    </w:p>
-    <w:p>
-      <w:pPr>
-        <w:ind w:left="720"/>
+        <w:t xml:space="preserve">The domain model of this application </w:t>
+      </w:r>
+      <w:proofErr w:type="gramStart"/>
+      <w:r>
         <w:rPr>
           <w:i/>
           <w:color w:val="943634"/>
         </w:rPr>
-      </w:pPr>
+        <w:t>can be seen as</w:t>
+      </w:r>
+      <w:proofErr w:type="gramEnd"/>
       <w:r>
         <w:rPr>
           <w:i/>
           <w:color w:val="943634"/>
         </w:rPr>
-        <w:t>[Define the system’s conceptual architecture; use an architectural style and pattern - highlight its use and motivate your choice.]</w:t>
-      </w:r>
+        <w:t xml:space="preserve"> a visual representation of the conceptual classes in the domain of interest of this application. There will be a class for the users, posts, comments, status of the posts, messages, etc.</w:t>
+      </w:r>
+    </w:p>
+    <w:p>
+      <w:pPr>
+        <w:pStyle w:val="Heading1"/>
+        <w:rPr>
+          <w:rFonts w:ascii="Times New Roman" w:hAnsi="Times New Roman"/>
+        </w:rPr>
+      </w:pPr>
+      <w:bookmarkStart w:id="3" w:name="_Toc285793957"/>
+      <w:r>
+        <w:rPr>
+          <w:rFonts w:ascii="Times New Roman" w:hAnsi="Times New Roman"/>
+        </w:rPr>
+        <w:t>Architectural Design</w:t>
+      </w:r>
+      <w:bookmarkEnd w:id="3"/>
     </w:p>
     <w:p>
       <w:pPr>
@@ -2212,14 +2241,14 @@
           <w:rFonts w:ascii="Times New Roman" w:hAnsi="Times New Roman"/>
         </w:rPr>
       </w:pPr>
-      <w:bookmarkStart w:id="5" w:name="_Toc285793959"/>
-      <w:r>
-        <w:rPr>
-          <w:rFonts w:ascii="Times New Roman" w:hAnsi="Times New Roman"/>
-        </w:rPr>
-        <w:t>Package Design</w:t>
-      </w:r>
-      <w:bookmarkEnd w:id="5"/>
+      <w:bookmarkStart w:id="4" w:name="_Toc285793958"/>
+      <w:r>
+        <w:rPr>
+          <w:rFonts w:ascii="Times New Roman" w:hAnsi="Times New Roman"/>
+        </w:rPr>
+        <w:t>Conceptual Architecture</w:t>
+      </w:r>
+      <w:bookmarkEnd w:id="4"/>
     </w:p>
     <w:p>
       <w:pPr>
@@ -2234,7 +2263,7 @@
           <w:i/>
           <w:color w:val="943634"/>
         </w:rPr>
-        <w:t>[Create a package diagram]</w:t>
+        <w:t>The project will use the client-server architectural pattern, with the server handling all the operations on data and providing the data to the client by means of a REST API. The server will be based on a 3-tier architecture (Data Access, Business Logic, Presentation) and the client (front-end) will be based on the Model View Controller (MVC) pattern.</w:t>
       </w:r>
     </w:p>
     <w:p>
@@ -2244,27 +2273,161 @@
           <w:rFonts w:ascii="Times New Roman" w:hAnsi="Times New Roman"/>
         </w:rPr>
       </w:pPr>
+      <w:bookmarkStart w:id="5" w:name="_Toc285793959"/>
+      <w:r>
+        <w:rPr>
+          <w:rFonts w:ascii="Times New Roman" w:hAnsi="Times New Roman"/>
+        </w:rPr>
+        <w:t>Package Design</w:t>
+      </w:r>
+      <w:bookmarkEnd w:id="5"/>
+    </w:p>
+    <w:p/>
+    <w:p>
+      <w:pPr>
+        <w:ind w:firstLine="720"/>
+      </w:pPr>
+      <w:r>
+        <w:rPr>
+          <w:noProof/>
+        </w:rPr>
+        <w:drawing>
+          <wp:inline distT="0" distB="0" distL="0" distR="0" wp14:anchorId="51B76C5C" wp14:editId="531F4F0E">
+            <wp:extent cx="4879340" cy="3261995"/>
+            <wp:effectExtent l="0" t="0" r="0" b="0"/>
+            <wp:docPr id="3" name="Picture 3" descr="N-tier architecture"/>
+            <wp:cNvGraphicFramePr>
+              <a:graphicFrameLocks xmlns:a="http://schemas.openxmlformats.org/drawingml/2006/main" noChangeAspect="1"/>
+            </wp:cNvGraphicFramePr>
+            <a:graphic xmlns:a="http://schemas.openxmlformats.org/drawingml/2006/main">
+              <a:graphicData uri="http://schemas.openxmlformats.org/drawingml/2006/picture">
+                <pic:pic xmlns:pic="http://schemas.openxmlformats.org/drawingml/2006/picture">
+                  <pic:nvPicPr>
+                    <pic:cNvPr id="0" name="Picture 3" descr="N-tier architecture"/>
+                    <pic:cNvPicPr>
+                      <a:picLocks noChangeAspect="1" noChangeArrowheads="1"/>
+                    </pic:cNvPicPr>
+                  </pic:nvPicPr>
+                  <pic:blipFill>
+                    <a:blip r:embed="rId8">
+                      <a:extLst>
+                        <a:ext uri="{28A0092B-C50C-407E-A947-70E740481C1C}">
+                          <a14:useLocalDpi xmlns:a14="http://schemas.microsoft.com/office/drawing/2010/main" val="0"/>
+                        </a:ext>
+                      </a:extLst>
+                    </a:blip>
+                    <a:srcRect/>
+                    <a:stretch>
+                      <a:fillRect/>
+                    </a:stretch>
+                  </pic:blipFill>
+                  <pic:spPr bwMode="auto">
+                    <a:xfrm>
+                      <a:off x="0" y="0"/>
+                      <a:ext cx="4879340" cy="3261995"/>
+                    </a:xfrm>
+                    <a:prstGeom prst="rect">
+                      <a:avLst/>
+                    </a:prstGeom>
+                    <a:noFill/>
+                    <a:ln>
+                      <a:noFill/>
+                    </a:ln>
+                  </pic:spPr>
+                </pic:pic>
+              </a:graphicData>
+            </a:graphic>
+          </wp:inline>
+        </w:drawing>
+      </w:r>
+    </w:p>
+    <w:p>
+      <w:pPr>
+        <w:ind w:firstLine="720"/>
+      </w:pPr>
+    </w:p>
+    <w:p>
+      <w:pPr>
+        <w:ind w:firstLine="720"/>
+      </w:pPr>
+    </w:p>
+    <w:p>
+      <w:pPr>
+        <w:pStyle w:val="Heading2"/>
+        <w:rPr>
+          <w:rFonts w:ascii="Times New Roman" w:hAnsi="Times New Roman"/>
+        </w:rPr>
+      </w:pPr>
       <w:bookmarkStart w:id="6" w:name="_Toc285793960"/>
       <w:r>
         <w:rPr>
           <w:rFonts w:ascii="Times New Roman" w:hAnsi="Times New Roman"/>
         </w:rPr>
+        <w:lastRenderedPageBreak/>
         <w:t>Component and Deployment Diagrams</w:t>
       </w:r>
       <w:bookmarkEnd w:id="6"/>
     </w:p>
-    <w:p>
-      <w:pPr>
-        <w:ind w:left="720"/>
-      </w:pPr>
-      <w:r>
-        <w:rPr>
-          <w:i/>
-          <w:color w:val="943634"/>
-        </w:rPr>
-        <w:t>[Create the component and deployment diagrams.]</w:t>
-      </w:r>
-    </w:p>
+    <w:p/>
+    <w:p>
+      <w:pPr>
+        <w:ind w:firstLine="720"/>
+      </w:pPr>
+      <w:r>
+        <w:rPr>
+          <w:noProof/>
+        </w:rPr>
+        <w:drawing>
+          <wp:inline distT="0" distB="0" distL="0" distR="0" wp14:anchorId="49698B7F" wp14:editId="6EAE1065">
+            <wp:extent cx="5245814" cy="2640842"/>
+            <wp:effectExtent l="0" t="0" r="0" b="0"/>
+            <wp:docPr id="4" name="Picture 4"/>
+            <wp:cNvGraphicFramePr>
+              <a:graphicFrameLocks xmlns:a="http://schemas.openxmlformats.org/drawingml/2006/main" noChangeAspect="1"/>
+            </wp:cNvGraphicFramePr>
+            <a:graphic xmlns:a="http://schemas.openxmlformats.org/drawingml/2006/main">
+              <a:graphicData uri="http://schemas.openxmlformats.org/drawingml/2006/picture">
+                <pic:pic xmlns:pic="http://schemas.openxmlformats.org/drawingml/2006/picture">
+                  <pic:nvPicPr>
+                    <pic:cNvPr id="0" name="Picture 5"/>
+                    <pic:cNvPicPr>
+                      <a:picLocks noChangeAspect="1" noChangeArrowheads="1"/>
+                    </pic:cNvPicPr>
+                  </pic:nvPicPr>
+                  <pic:blipFill>
+                    <a:blip r:embed="rId9">
+                      <a:extLst>
+                        <a:ext uri="{28A0092B-C50C-407E-A947-70E740481C1C}">
+                          <a14:useLocalDpi xmlns:a14="http://schemas.microsoft.com/office/drawing/2010/main" val="0"/>
+                        </a:ext>
+                      </a:extLst>
+                    </a:blip>
+                    <a:srcRect/>
+                    <a:stretch>
+                      <a:fillRect/>
+                    </a:stretch>
+                  </pic:blipFill>
+                  <pic:spPr bwMode="auto">
+                    <a:xfrm>
+                      <a:off x="0" y="0"/>
+                      <a:ext cx="5291042" cy="2663610"/>
+                    </a:xfrm>
+                    <a:prstGeom prst="rect">
+                      <a:avLst/>
+                    </a:prstGeom>
+                    <a:noFill/>
+                    <a:ln>
+                      <a:noFill/>
+                    </a:ln>
+                  </pic:spPr>
+                </pic:pic>
+              </a:graphicData>
+            </a:graphic>
+          </wp:inline>
+        </w:drawing>
+      </w:r>
+    </w:p>
+    <w:p/>
     <w:p>
       <w:pPr>
         <w:pStyle w:val="Heading1"/>
@@ -2275,12 +2438,72 @@
         <w:tabs>
           <w:tab w:val="left" w:pos="720"/>
         </w:tabs>
-        <w:ind w:left="1440"/>
-        <w:rPr>
-          <w:rFonts w:ascii="Times New Roman" w:hAnsi="Times New Roman"/>
-        </w:rPr>
-      </w:pPr>
-    </w:p>
+        <w:ind w:left="720" w:hanging="720"/>
+        <w:rPr>
+          <w:rFonts w:ascii="Times New Roman" w:hAnsi="Times New Roman"/>
+        </w:rPr>
+      </w:pPr>
+      <w:r>
+        <w:rPr>
+          <w:rFonts w:ascii="Times New Roman" w:hAnsi="Times New Roman"/>
+        </w:rPr>
+        <w:tab/>
+      </w:r>
+      <w:r>
+        <w:rPr>
+          <w:noProof/>
+        </w:rPr>
+        <w:drawing>
+          <wp:inline distT="0" distB="0" distL="0" distR="0" wp14:anchorId="190625A7" wp14:editId="39D11795">
+            <wp:extent cx="5268036" cy="3532847"/>
+            <wp:effectExtent l="0" t="0" r="0" b="0"/>
+            <wp:docPr id="2" name="Picture 2"/>
+            <wp:cNvGraphicFramePr>
+              <a:graphicFrameLocks xmlns:a="http://schemas.openxmlformats.org/drawingml/2006/main" noChangeAspect="1"/>
+            </wp:cNvGraphicFramePr>
+            <a:graphic xmlns:a="http://schemas.openxmlformats.org/drawingml/2006/main">
+              <a:graphicData uri="http://schemas.openxmlformats.org/drawingml/2006/picture">
+                <pic:pic xmlns:pic="http://schemas.openxmlformats.org/drawingml/2006/picture">
+                  <pic:nvPicPr>
+                    <pic:cNvPr id="0" name="Picture 1"/>
+                    <pic:cNvPicPr>
+                      <a:picLocks noChangeAspect="1" noChangeArrowheads="1"/>
+                    </pic:cNvPicPr>
+                  </pic:nvPicPr>
+                  <pic:blipFill>
+                    <a:blip r:embed="rId10">
+                      <a:extLst>
+                        <a:ext uri="{28A0092B-C50C-407E-A947-70E740481C1C}">
+                          <a14:useLocalDpi xmlns:a14="http://schemas.microsoft.com/office/drawing/2010/main" val="0"/>
+                        </a:ext>
+                      </a:extLst>
+                    </a:blip>
+                    <a:srcRect/>
+                    <a:stretch>
+                      <a:fillRect/>
+                    </a:stretch>
+                  </pic:blipFill>
+                  <pic:spPr bwMode="auto">
+                    <a:xfrm>
+                      <a:off x="0" y="0"/>
+                      <a:ext cx="5284048" cy="3543585"/>
+                    </a:xfrm>
+                    <a:prstGeom prst="rect">
+                      <a:avLst/>
+                    </a:prstGeom>
+                    <a:noFill/>
+                    <a:ln>
+                      <a:noFill/>
+                    </a:ln>
+                  </pic:spPr>
+                </pic:pic>
+              </a:graphicData>
+            </a:graphic>
+          </wp:inline>
+        </w:drawing>
+      </w:r>
+    </w:p>
+    <w:p/>
     <w:p>
       <w:pPr>
         <w:pStyle w:val="Heading1"/>
@@ -2392,6 +2615,7 @@
         <w:rPr>
           <w:rFonts w:ascii="Times New Roman" w:hAnsi="Times New Roman"/>
         </w:rPr>
+        <w:lastRenderedPageBreak/>
         <w:t xml:space="preserve">Class </w:t>
       </w:r>
       <w:r>
@@ -2436,7 +2660,23 @@
           <w:i/>
           <w:color w:val="943634"/>
         </w:rPr>
-        <w:t xml:space="preserve"> GoF patterns</w:t>
+        <w:t xml:space="preserve"> </w:t>
+      </w:r>
+      <w:proofErr w:type="spellStart"/>
+      <w:r>
+        <w:rPr>
+          <w:i/>
+          <w:color w:val="943634"/>
+        </w:rPr>
+        <w:t>GoF</w:t>
+      </w:r>
+      <w:proofErr w:type="spellEnd"/>
+      <w:r>
+        <w:rPr>
+          <w:i/>
+          <w:color w:val="943634"/>
+        </w:rPr>
+        <w:t xml:space="preserve"> patterns</w:t>
       </w:r>
       <w:r>
         <w:rPr>
@@ -2767,7 +3007,7 @@
     </w:p>
     <w:p>
       <w:pPr>
-        <w:ind w:firstLine="720"/>
+        <w:ind w:left="709" w:firstLine="11"/>
         <w:rPr>
           <w:i/>
           <w:color w:val="943634"/>
@@ -2778,7 +3018,179 @@
           <w:i/>
           <w:color w:val="943634"/>
         </w:rPr>
-        <w:t>[Describe how you applied integration testing and present the associated test case scenarios.]</w:t>
+        <w:t>The integration testing units are built taking into consideration the functional requirements and the use case diagram. At unit lever, unit testing will be employed to verify the correctness of certain pieces of code and ensure the application can later be refactored without the risk of breaking.</w:t>
+      </w:r>
+    </w:p>
+    <w:p>
+      <w:pPr>
+        <w:ind w:firstLine="720"/>
+        <w:rPr>
+          <w:i/>
+          <w:color w:val="943634"/>
+        </w:rPr>
+      </w:pPr>
+    </w:p>
+    <w:p>
+      <w:pPr>
+        <w:ind w:firstLine="720"/>
+        <w:rPr>
+          <w:i/>
+          <w:color w:val="943634"/>
+        </w:rPr>
+      </w:pPr>
+      <w:r>
+        <w:rPr>
+          <w:i/>
+          <w:color w:val="943634"/>
+        </w:rPr>
+        <w:t>Test cases:</w:t>
+      </w:r>
+    </w:p>
+    <w:p>
+      <w:pPr>
+        <w:pStyle w:val="ListParagraph"/>
+        <w:numPr>
+          <w:ilvl w:val="0"/>
+          <w:numId w:val="15"/>
+        </w:numPr>
+        <w:rPr>
+          <w:i/>
+          <w:color w:val="943634"/>
+        </w:rPr>
+      </w:pPr>
+      <w:r>
+        <w:rPr>
+          <w:i/>
+          <w:color w:val="943634"/>
+        </w:rPr>
+        <w:t>Login – a user should be able to login successfully using his username and password. If he introduces incorrect credentials, he will not be granted access.</w:t>
+      </w:r>
+    </w:p>
+    <w:p>
+      <w:pPr>
+        <w:pStyle w:val="ListParagraph"/>
+        <w:numPr>
+          <w:ilvl w:val="0"/>
+          <w:numId w:val="15"/>
+        </w:numPr>
+        <w:rPr>
+          <w:i/>
+          <w:color w:val="943634"/>
+        </w:rPr>
+      </w:pPr>
+      <w:r>
+        <w:rPr>
+          <w:i/>
+          <w:color w:val="943634"/>
+        </w:rPr>
+        <w:t>Register – a user should be able to create an account. If the validations succeed, the database should be updated with the new account.</w:t>
+      </w:r>
+    </w:p>
+    <w:p>
+      <w:pPr>
+        <w:pStyle w:val="ListParagraph"/>
+        <w:numPr>
+          <w:ilvl w:val="0"/>
+          <w:numId w:val="15"/>
+        </w:numPr>
+        <w:rPr>
+          <w:i/>
+          <w:color w:val="943634"/>
+        </w:rPr>
+      </w:pPr>
+      <w:r>
+        <w:rPr>
+          <w:i/>
+          <w:color w:val="943634"/>
+        </w:rPr>
+        <w:t xml:space="preserve">Logout – </w:t>
+      </w:r>
+      <w:r>
+        <w:rPr>
+          <w:i/>
+          <w:color w:val="943634"/>
+        </w:rPr>
+        <w:t>if already logged in, a user should be able to log out at any time.</w:t>
+      </w:r>
+    </w:p>
+    <w:p>
+      <w:pPr>
+        <w:pStyle w:val="ListParagraph"/>
+        <w:numPr>
+          <w:ilvl w:val="0"/>
+          <w:numId w:val="15"/>
+        </w:numPr>
+        <w:rPr>
+          <w:i/>
+          <w:color w:val="943634"/>
+        </w:rPr>
+      </w:pPr>
+      <w:r>
+        <w:rPr>
+          <w:i/>
+          <w:color w:val="943634"/>
+        </w:rPr>
+        <w:t>Create post – if the user is logged in, he should be able to create a new post, which should result in the database being updated.</w:t>
+      </w:r>
+    </w:p>
+    <w:p>
+      <w:pPr>
+        <w:pStyle w:val="ListParagraph"/>
+        <w:numPr>
+          <w:ilvl w:val="0"/>
+          <w:numId w:val="15"/>
+        </w:numPr>
+        <w:rPr>
+          <w:i/>
+          <w:color w:val="943634"/>
+        </w:rPr>
+      </w:pPr>
+      <w:r>
+        <w:rPr>
+          <w:i/>
+          <w:color w:val="943634"/>
+        </w:rPr>
+        <w:t>Delete post – in much the same fashion, the user should also be able to delete a post. There are 2 scenarios: either the user deletes his own post, or an admin permission is required to delete any post.</w:t>
+      </w:r>
+    </w:p>
+    <w:p>
+      <w:pPr>
+        <w:pStyle w:val="ListParagraph"/>
+        <w:numPr>
+          <w:ilvl w:val="0"/>
+          <w:numId w:val="15"/>
+        </w:numPr>
+        <w:rPr>
+          <w:i/>
+          <w:color w:val="943634"/>
+        </w:rPr>
+      </w:pPr>
+      <w:r>
+        <w:rPr>
+          <w:i/>
+          <w:color w:val="943634"/>
+        </w:rPr>
+        <w:t>Add comment – if the user is logged in, he should be able to post comments, unless comments are blocked by the author.</w:t>
+      </w:r>
+    </w:p>
+    <w:p>
+      <w:pPr>
+        <w:pStyle w:val="ListParagraph"/>
+        <w:numPr>
+          <w:ilvl w:val="0"/>
+          <w:numId w:val="15"/>
+        </w:numPr>
+        <w:rPr>
+          <w:i/>
+          <w:color w:val="943634"/>
+        </w:rPr>
+      </w:pPr>
+      <w:r>
+        <w:rPr>
+          <w:i/>
+          <w:color w:val="943634"/>
+        </w:rPr>
+        <w:t>Notification system – the notification system should also be verified. When a post of a certain user gets updated, he should be notified at login.</w:t>
       </w:r>
     </w:p>
     <w:p>
@@ -2804,7 +3216,7 @@
     </w:p>
     <w:p>
       <w:pPr>
-        <w:ind w:firstLine="720"/>
+        <w:ind w:left="709" w:firstLine="11"/>
         <w:rPr>
           <w:i/>
           <w:color w:val="943634"/>
@@ -2815,8 +3227,50 @@
           <w:i/>
           <w:color w:val="943634"/>
         </w:rPr>
-        <w:t>[Present future improvements for the system]</w:t>
-      </w:r>
+        <w:t xml:space="preserve">The application can be extended using a real time chat (using a multithreaded context). Moreover, the notification system could be improved to show notification in real time, without the need to refresh the page </w:t>
+      </w:r>
+      <w:r>
+        <w:rPr>
+          <w:i/>
+          <w:color w:val="943634"/>
+        </w:rPr>
+        <w:lastRenderedPageBreak/>
+        <w:t>(</w:t>
+      </w:r>
+      <w:proofErr w:type="spellStart"/>
+      <w:r>
+        <w:rPr>
+          <w:i/>
+          <w:color w:val="943634"/>
+        </w:rPr>
+        <w:t>websockets</w:t>
+      </w:r>
+      <w:proofErr w:type="spellEnd"/>
+      <w:r>
+        <w:rPr>
+          <w:i/>
+          <w:color w:val="943634"/>
+        </w:rPr>
+        <w:t>).</w:t>
+      </w:r>
+    </w:p>
+    <w:p>
+      <w:pPr>
+        <w:ind w:left="709" w:firstLine="11"/>
+        <w:rPr>
+          <w:i/>
+          <w:color w:val="943634"/>
+        </w:rPr>
+      </w:pPr>
+      <w:r>
+        <w:rPr>
+          <w:i/>
+          <w:color w:val="943634"/>
+        </w:rPr>
+        <w:t>Support can be added for videos, groups, etc.</w:t>
+      </w:r>
+      <w:bookmarkStart w:id="22" w:name="_GoBack"/>
+      <w:bookmarkEnd w:id="22"/>
     </w:p>
     <w:p>
       <w:pPr>
@@ -2839,14 +3293,14 @@
           <w:rFonts w:ascii="Times New Roman" w:hAnsi="Times New Roman"/>
         </w:rPr>
       </w:pPr>
-      <w:bookmarkStart w:id="22" w:name="_Toc285793974"/>
+      <w:bookmarkStart w:id="23" w:name="_Toc285793974"/>
       <w:r>
         <w:rPr>
           <w:rFonts w:ascii="Times New Roman" w:hAnsi="Times New Roman"/>
         </w:rPr>
         <w:t>Bibliography</w:t>
       </w:r>
-      <w:bookmarkEnd w:id="22"/>
+      <w:bookmarkEnd w:id="23"/>
     </w:p>
     <w:p/>
     <w:p>
@@ -2856,10 +3310,10 @@
     </w:p>
     <w:p/>
     <w:sectPr>
-      <w:headerReference w:type="default" r:id="rId8"/>
-      <w:footerReference w:type="default" r:id="rId9"/>
-      <w:headerReference w:type="first" r:id="rId10"/>
-      <w:footerReference w:type="first" r:id="rId11"/>
+      <w:headerReference w:type="default" r:id="rId11"/>
+      <w:footerReference w:type="default" r:id="rId12"/>
+      <w:headerReference w:type="first" r:id="rId13"/>
+      <w:footerReference w:type="first" r:id="rId14"/>
       <w:pgSz w:w="12240" w:h="15840" w:code="1"/>
       <w:pgMar w:top="1440" w:right="1440" w:bottom="1440" w:left="1440" w:header="720" w:footer="720" w:gutter="0"/>
       <w:cols w:space="720"/>
@@ -2870,7 +3324,7 @@
 </file>
 
 <file path=word/endnotes.xml><?xml version="1.0" encoding="utf-8"?>
-<w:endnotes xmlns:ve="http://schemas.openxmlformats.org/markup-compatibility/2006" xmlns:o="urn:schemas-microsoft-com:office:office" xmlns:r="http://schemas.openxmlformats.org/officeDocument/2006/relationships" xmlns:m="http://schemas.openxmlformats.org/officeDocument/2006/math" xmlns:v="urn:schemas-microsoft-com:vml" xmlns:wp="http://schemas.openxmlformats.org/drawingml/2006/wordprocessingDrawing" xmlns:w10="urn:schemas-microsoft-com:office:word" xmlns:w="http://schemas.openxmlformats.org/wordprocessingml/2006/main" xmlns:wne="http://schemas.microsoft.com/office/word/2006/wordml">
+<w:endnotes xmlns:wpc="http://schemas.microsoft.com/office/word/2010/wordprocessingCanvas" xmlns:cx="http://schemas.microsoft.com/office/drawing/2014/chartex" xmlns:cx1="http://schemas.microsoft.com/office/drawing/2015/9/8/chartex" xmlns:cx2="http://schemas.microsoft.com/office/drawing/2015/10/21/chartex" xmlns:cx3="http://schemas.microsoft.com/office/drawing/2016/5/9/chartex" xmlns:cx4="http://schemas.microsoft.com/office/drawing/2016/5/10/chartex" xmlns:cx5="http://schemas.microsoft.com/office/drawing/2016/5/11/chartex" xmlns:cx6="http://schemas.microsoft.com/office/drawing/2016/5/12/chartex" xmlns:cx7="http://schemas.microsoft.com/office/drawing/2016/5/13/chartex" xmlns:cx8="http://schemas.microsoft.com/office/drawing/2016/5/14/chartex" xmlns:mc="http://schemas.openxmlformats.org/markup-compatibility/2006" xmlns:aink="http://schemas.microsoft.com/office/drawing/2016/ink" xmlns:am3d="http://schemas.microsoft.com/office/drawing/2017/model3d" xmlns:o="urn:schemas-microsoft-com:office:office" xmlns:r="http://schemas.openxmlformats.org/officeDocument/2006/relationships" xmlns:m="http://schemas.openxmlformats.org/officeDocument/2006/math" xmlns:v="urn:schemas-microsoft-com:vml" xmlns:wp14="http://schemas.microsoft.com/office/word/2010/wordprocessingDrawing" xmlns:wp="http://schemas.openxmlformats.org/drawingml/2006/wordprocessingDrawing" xmlns:w10="urn:schemas-microsoft-com:office:word" xmlns:w="http://schemas.openxmlformats.org/wordprocessingml/2006/main" xmlns:w14="http://schemas.microsoft.com/office/word/2010/wordml" xmlns:w15="http://schemas.microsoft.com/office/word/2012/wordml" xmlns:w16cid="http://schemas.microsoft.com/office/word/2016/wordml/cid" xmlns:w16se="http://schemas.microsoft.com/office/word/2015/wordml/symex" xmlns:wpg="http://schemas.microsoft.com/office/word/2010/wordprocessingGroup" xmlns:wpi="http://schemas.microsoft.com/office/word/2010/wordprocessingInk" xmlns:wne="http://schemas.microsoft.com/office/word/2006/wordml" xmlns:wps="http://schemas.microsoft.com/office/word/2010/wordprocessingShape" mc:Ignorable="w14 w15 w16se w16cid wp14">
   <w:endnote w:type="separator" w:id="-1">
     <w:p>
       <w:pPr>
@@ -2895,7 +3349,7 @@
 </file>
 
 <file path=word/footer1.xml><?xml version="1.0" encoding="utf-8"?>
-<w:ftr xmlns:ve="http://schemas.openxmlformats.org/markup-compatibility/2006" xmlns:o="urn:schemas-microsoft-com:office:office" xmlns:r="http://schemas.openxmlformats.org/officeDocument/2006/relationships" xmlns:m="http://schemas.openxmlformats.org/officeDocument/2006/math" xmlns:v="urn:schemas-microsoft-com:vml" xmlns:wp="http://schemas.openxmlformats.org/drawingml/2006/wordprocessingDrawing" xmlns:w10="urn:schemas-microsoft-com:office:word" xmlns:w="http://schemas.openxmlformats.org/wordprocessingml/2006/main" xmlns:wne="http://schemas.microsoft.com/office/word/2006/wordml">
+<w:ftr xmlns:wpc="http://schemas.microsoft.com/office/word/2010/wordprocessingCanvas" xmlns:cx="http://schemas.microsoft.com/office/drawing/2014/chartex" xmlns:cx1="http://schemas.microsoft.com/office/drawing/2015/9/8/chartex" xmlns:cx2="http://schemas.microsoft.com/office/drawing/2015/10/21/chartex" xmlns:cx3="http://schemas.microsoft.com/office/drawing/2016/5/9/chartex" xmlns:cx4="http://schemas.microsoft.com/office/drawing/2016/5/10/chartex" xmlns:cx5="http://schemas.microsoft.com/office/drawing/2016/5/11/chartex" xmlns:cx6="http://schemas.microsoft.com/office/drawing/2016/5/12/chartex" xmlns:cx7="http://schemas.microsoft.com/office/drawing/2016/5/13/chartex" xmlns:cx8="http://schemas.microsoft.com/office/drawing/2016/5/14/chartex" xmlns:mc="http://schemas.openxmlformats.org/markup-compatibility/2006" xmlns:aink="http://schemas.microsoft.com/office/drawing/2016/ink" xmlns:am3d="http://schemas.microsoft.com/office/drawing/2017/model3d" xmlns:o="urn:schemas-microsoft-com:office:office" xmlns:r="http://schemas.openxmlformats.org/officeDocument/2006/relationships" xmlns:m="http://schemas.openxmlformats.org/officeDocument/2006/math" xmlns:v="urn:schemas-microsoft-com:vml" xmlns:wp14="http://schemas.microsoft.com/office/word/2010/wordprocessingDrawing" xmlns:wp="http://schemas.openxmlformats.org/drawingml/2006/wordprocessingDrawing" xmlns:w10="urn:schemas-microsoft-com:office:word" xmlns:w="http://schemas.openxmlformats.org/wordprocessingml/2006/main" xmlns:w14="http://schemas.microsoft.com/office/word/2010/wordml" xmlns:w15="http://schemas.microsoft.com/office/word/2012/wordml" xmlns:w16cid="http://schemas.microsoft.com/office/word/2016/wordml/cid" xmlns:w16se="http://schemas.microsoft.com/office/word/2015/wordml/symex" xmlns:wpg="http://schemas.microsoft.com/office/word/2010/wordprocessingGroup" xmlns:wpi="http://schemas.microsoft.com/office/word/2010/wordprocessingInk" xmlns:wne="http://schemas.microsoft.com/office/word/2006/wordml" xmlns:wps="http://schemas.microsoft.com/office/word/2010/wordprocessingShape" mc:Ignorable="w14 w15 w16se w16cid wp14">
   <w:p>
     <w:pPr>
       <w:pStyle w:val="Footer"/>
@@ -2933,7 +3387,7 @@
 </file>
 
 <file path=word/footer2.xml><?xml version="1.0" encoding="utf-8"?>
-<w:ftr xmlns:ve="http://schemas.openxmlformats.org/markup-compatibility/2006" xmlns:o="urn:schemas-microsoft-com:office:office" xmlns:r="http://schemas.openxmlformats.org/officeDocument/2006/relationships" xmlns:m="http://schemas.openxmlformats.org/officeDocument/2006/math" xmlns:v="urn:schemas-microsoft-com:vml" xmlns:wp="http://schemas.openxmlformats.org/drawingml/2006/wordprocessingDrawing" xmlns:w10="urn:schemas-microsoft-com:office:word" xmlns:w="http://schemas.openxmlformats.org/wordprocessingml/2006/main" xmlns:wne="http://schemas.microsoft.com/office/word/2006/wordml">
+<w:ftr xmlns:wpc="http://schemas.microsoft.com/office/word/2010/wordprocessingCanvas" xmlns:cx="http://schemas.microsoft.com/office/drawing/2014/chartex" xmlns:cx1="http://schemas.microsoft.com/office/drawing/2015/9/8/chartex" xmlns:cx2="http://schemas.microsoft.com/office/drawing/2015/10/21/chartex" xmlns:cx3="http://schemas.microsoft.com/office/drawing/2016/5/9/chartex" xmlns:cx4="http://schemas.microsoft.com/office/drawing/2016/5/10/chartex" xmlns:cx5="http://schemas.microsoft.com/office/drawing/2016/5/11/chartex" xmlns:cx6="http://schemas.microsoft.com/office/drawing/2016/5/12/chartex" xmlns:cx7="http://schemas.microsoft.com/office/drawing/2016/5/13/chartex" xmlns:cx8="http://schemas.microsoft.com/office/drawing/2016/5/14/chartex" xmlns:mc="http://schemas.openxmlformats.org/markup-compatibility/2006" xmlns:aink="http://schemas.microsoft.com/office/drawing/2016/ink" xmlns:am3d="http://schemas.microsoft.com/office/drawing/2017/model3d" xmlns:o="urn:schemas-microsoft-com:office:office" xmlns:r="http://schemas.openxmlformats.org/officeDocument/2006/relationships" xmlns:m="http://schemas.openxmlformats.org/officeDocument/2006/math" xmlns:v="urn:schemas-microsoft-com:vml" xmlns:wp14="http://schemas.microsoft.com/office/word/2010/wordprocessingDrawing" xmlns:wp="http://schemas.openxmlformats.org/drawingml/2006/wordprocessingDrawing" xmlns:w10="urn:schemas-microsoft-com:office:word" xmlns:w="http://schemas.openxmlformats.org/wordprocessingml/2006/main" xmlns:w14="http://schemas.microsoft.com/office/word/2010/wordml" xmlns:w15="http://schemas.microsoft.com/office/word/2012/wordml" xmlns:w16cid="http://schemas.microsoft.com/office/word/2016/wordml/cid" xmlns:w16se="http://schemas.microsoft.com/office/word/2015/wordml/symex" xmlns:wpg="http://schemas.microsoft.com/office/word/2010/wordprocessingGroup" xmlns:wpi="http://schemas.microsoft.com/office/word/2010/wordprocessingInk" xmlns:wne="http://schemas.microsoft.com/office/word/2006/wordml" xmlns:wps="http://schemas.microsoft.com/office/word/2010/wordprocessingShape" mc:Ignorable="w14 w15 w16se w16cid wp14">
   <w:tbl>
     <w:tblPr>
       <w:tblW w:w="0" w:type="auto"/>
@@ -2946,7 +3400,7 @@
         <w:insideV w:val="single" w:sz="6" w:space="0" w:color="auto"/>
       </w:tblBorders>
       <w:tblLayout w:type="fixed"/>
-      <w:tblLook w:val="0000"/>
+      <w:tblLook w:val="0000" w:firstRow="0" w:lastRow="0" w:firstColumn="0" w:lastColumn="0" w:noHBand="0" w:noVBand="0"/>
     </w:tblPr>
     <w:tblGrid>
       <w:gridCol w:w="3162"/>
@@ -3040,15 +3494,29 @@
             </w:rPr>
             <w:t xml:space="preserve"> of </w:t>
           </w:r>
-          <w:fldSimple w:instr=" NUMPAGES  \* MERGEFORMAT ">
-            <w:r>
-              <w:rPr>
-                <w:rStyle w:val="PageNumber"/>
-                <w:noProof/>
-              </w:rPr>
-              <w:t>5</w:t>
-            </w:r>
-          </w:fldSimple>
+          <w:r>
+            <w:fldChar w:fldCharType="begin"/>
+          </w:r>
+          <w:r>
+            <w:instrText xml:space="preserve"> NUMPAGES  \* MERGEFORMAT </w:instrText>
+          </w:r>
+          <w:r>
+            <w:fldChar w:fldCharType="separate"/>
+          </w:r>
+          <w:r>
+            <w:rPr>
+              <w:rStyle w:val="PageNumber"/>
+              <w:noProof/>
+            </w:rPr>
+            <w:t>5</w:t>
+          </w:r>
+          <w:r>
+            <w:rPr>
+              <w:rStyle w:val="PageNumber"/>
+              <w:noProof/>
+            </w:rPr>
+            <w:fldChar w:fldCharType="end"/>
+          </w:r>
         </w:p>
       </w:tc>
     </w:tr>
@@ -3062,7 +3530,7 @@
 </file>
 
 <file path=word/footer3.xml><?xml version="1.0" encoding="utf-8"?>
-<w:ftr xmlns:ve="http://schemas.openxmlformats.org/markup-compatibility/2006" xmlns:o="urn:schemas-microsoft-com:office:office" xmlns:r="http://schemas.openxmlformats.org/officeDocument/2006/relationships" xmlns:m="http://schemas.openxmlformats.org/officeDocument/2006/math" xmlns:v="urn:schemas-microsoft-com:vml" xmlns:wp="http://schemas.openxmlformats.org/drawingml/2006/wordprocessingDrawing" xmlns:w10="urn:schemas-microsoft-com:office:word" xmlns:w="http://schemas.openxmlformats.org/wordprocessingml/2006/main" xmlns:wne="http://schemas.microsoft.com/office/word/2006/wordml">
+<w:ftr xmlns:wpc="http://schemas.microsoft.com/office/word/2010/wordprocessingCanvas" xmlns:cx="http://schemas.microsoft.com/office/drawing/2014/chartex" xmlns:cx1="http://schemas.microsoft.com/office/drawing/2015/9/8/chartex" xmlns:cx2="http://schemas.microsoft.com/office/drawing/2015/10/21/chartex" xmlns:cx3="http://schemas.microsoft.com/office/drawing/2016/5/9/chartex" xmlns:cx4="http://schemas.microsoft.com/office/drawing/2016/5/10/chartex" xmlns:cx5="http://schemas.microsoft.com/office/drawing/2016/5/11/chartex" xmlns:cx6="http://schemas.microsoft.com/office/drawing/2016/5/12/chartex" xmlns:cx7="http://schemas.microsoft.com/office/drawing/2016/5/13/chartex" xmlns:cx8="http://schemas.microsoft.com/office/drawing/2016/5/14/chartex" xmlns:mc="http://schemas.openxmlformats.org/markup-compatibility/2006" xmlns:aink="http://schemas.microsoft.com/office/drawing/2016/ink" xmlns:am3d="http://schemas.microsoft.com/office/drawing/2017/model3d" xmlns:o="urn:schemas-microsoft-com:office:office" xmlns:r="http://schemas.openxmlformats.org/officeDocument/2006/relationships" xmlns:m="http://schemas.openxmlformats.org/officeDocument/2006/math" xmlns:v="urn:schemas-microsoft-com:vml" xmlns:wp14="http://schemas.microsoft.com/office/word/2010/wordprocessingDrawing" xmlns:wp="http://schemas.openxmlformats.org/drawingml/2006/wordprocessingDrawing" xmlns:w10="urn:schemas-microsoft-com:office:word" xmlns:w="http://schemas.openxmlformats.org/wordprocessingml/2006/main" xmlns:w14="http://schemas.microsoft.com/office/word/2010/wordml" xmlns:w15="http://schemas.microsoft.com/office/word/2012/wordml" xmlns:w16cid="http://schemas.microsoft.com/office/word/2016/wordml/cid" xmlns:w16se="http://schemas.microsoft.com/office/word/2015/wordml/symex" xmlns:wpg="http://schemas.microsoft.com/office/word/2010/wordprocessingGroup" xmlns:wpi="http://schemas.microsoft.com/office/word/2010/wordprocessingInk" xmlns:wne="http://schemas.microsoft.com/office/word/2006/wordml" xmlns:wps="http://schemas.microsoft.com/office/word/2010/wordprocessingShape" mc:Ignorable="w14 w15 w16se w16cid wp14">
   <w:p>
     <w:pPr>
       <w:pStyle w:val="Footer"/>
@@ -3072,7 +3540,7 @@
 </file>
 
 <file path=word/footnotes.xml><?xml version="1.0" encoding="utf-8"?>
-<w:footnotes xmlns:ve="http://schemas.openxmlformats.org/markup-compatibility/2006" xmlns:o="urn:schemas-microsoft-com:office:office" xmlns:r="http://schemas.openxmlformats.org/officeDocument/2006/relationships" xmlns:m="http://schemas.openxmlformats.org/officeDocument/2006/math" xmlns:v="urn:schemas-microsoft-com:vml" xmlns:wp="http://schemas.openxmlformats.org/drawingml/2006/wordprocessingDrawing" xmlns:w10="urn:schemas-microsoft-com:office:word" xmlns:w="http://schemas.openxmlformats.org/wordprocessingml/2006/main" xmlns:wne="http://schemas.microsoft.com/office/word/2006/wordml">
+<w:footnotes xmlns:wpc="http://schemas.microsoft.com/office/word/2010/wordprocessingCanvas" xmlns:cx="http://schemas.microsoft.com/office/drawing/2014/chartex" xmlns:cx1="http://schemas.microsoft.com/office/drawing/2015/9/8/chartex" xmlns:cx2="http://schemas.microsoft.com/office/drawing/2015/10/21/chartex" xmlns:cx3="http://schemas.microsoft.com/office/drawing/2016/5/9/chartex" xmlns:cx4="http://schemas.microsoft.com/office/drawing/2016/5/10/chartex" xmlns:cx5="http://schemas.microsoft.com/office/drawing/2016/5/11/chartex" xmlns:cx6="http://schemas.microsoft.com/office/drawing/2016/5/12/chartex" xmlns:cx7="http://schemas.microsoft.com/office/drawing/2016/5/13/chartex" xmlns:cx8="http://schemas.microsoft.com/office/drawing/2016/5/14/chartex" xmlns:mc="http://schemas.openxmlformats.org/markup-compatibility/2006" xmlns:aink="http://schemas.microsoft.com/office/drawing/2016/ink" xmlns:am3d="http://schemas.microsoft.com/office/drawing/2017/model3d" xmlns:o="urn:schemas-microsoft-com:office:office" xmlns:r="http://schemas.openxmlformats.org/officeDocument/2006/relationships" xmlns:m="http://schemas.openxmlformats.org/officeDocument/2006/math" xmlns:v="urn:schemas-microsoft-com:vml" xmlns:wp14="http://schemas.microsoft.com/office/word/2010/wordprocessingDrawing" xmlns:wp="http://schemas.openxmlformats.org/drawingml/2006/wordprocessingDrawing" xmlns:w10="urn:schemas-microsoft-com:office:word" xmlns:w="http://schemas.openxmlformats.org/wordprocessingml/2006/main" xmlns:w14="http://schemas.microsoft.com/office/word/2010/wordml" xmlns:w15="http://schemas.microsoft.com/office/word/2012/wordml" xmlns:w16cid="http://schemas.microsoft.com/office/word/2016/wordml/cid" xmlns:w16se="http://schemas.microsoft.com/office/word/2015/wordml/symex" xmlns:wpg="http://schemas.microsoft.com/office/word/2010/wordprocessingGroup" xmlns:wpi="http://schemas.microsoft.com/office/word/2010/wordprocessingInk" xmlns:wne="http://schemas.microsoft.com/office/word/2006/wordml" xmlns:wps="http://schemas.microsoft.com/office/word/2010/wordprocessingShape" mc:Ignorable="w14 w15 w16se w16cid wp14">
   <w:footnote w:type="separator" w:id="-1">
     <w:p>
       <w:pPr>
@@ -3097,7 +3565,7 @@
 </file>
 
 <file path=word/header1.xml><?xml version="1.0" encoding="utf-8"?>
-<w:hdr xmlns:ve="http://schemas.openxmlformats.org/markup-compatibility/2006" xmlns:o="urn:schemas-microsoft-com:office:office" xmlns:r="http://schemas.openxmlformats.org/officeDocument/2006/relationships" xmlns:m="http://schemas.openxmlformats.org/officeDocument/2006/math" xmlns:v="urn:schemas-microsoft-com:vml" xmlns:wp="http://schemas.openxmlformats.org/drawingml/2006/wordprocessingDrawing" xmlns:w10="urn:schemas-microsoft-com:office:word" xmlns:w="http://schemas.openxmlformats.org/wordprocessingml/2006/main" xmlns:wne="http://schemas.microsoft.com/office/word/2006/wordml">
+<w:hdr xmlns:wpc="http://schemas.microsoft.com/office/word/2010/wordprocessingCanvas" xmlns:cx="http://schemas.microsoft.com/office/drawing/2014/chartex" xmlns:cx1="http://schemas.microsoft.com/office/drawing/2015/9/8/chartex" xmlns:cx2="http://schemas.microsoft.com/office/drawing/2015/10/21/chartex" xmlns:cx3="http://schemas.microsoft.com/office/drawing/2016/5/9/chartex" xmlns:cx4="http://schemas.microsoft.com/office/drawing/2016/5/10/chartex" xmlns:cx5="http://schemas.microsoft.com/office/drawing/2016/5/11/chartex" xmlns:cx6="http://schemas.microsoft.com/office/drawing/2016/5/12/chartex" xmlns:cx7="http://schemas.microsoft.com/office/drawing/2016/5/13/chartex" xmlns:cx8="http://schemas.microsoft.com/office/drawing/2016/5/14/chartex" xmlns:mc="http://schemas.openxmlformats.org/markup-compatibility/2006" xmlns:aink="http://schemas.microsoft.com/office/drawing/2016/ink" xmlns:am3d="http://schemas.microsoft.com/office/drawing/2017/model3d" xmlns:o="urn:schemas-microsoft-com:office:office" xmlns:r="http://schemas.openxmlformats.org/officeDocument/2006/relationships" xmlns:m="http://schemas.openxmlformats.org/officeDocument/2006/math" xmlns:v="urn:schemas-microsoft-com:vml" xmlns:wp14="http://schemas.microsoft.com/office/word/2010/wordprocessingDrawing" xmlns:wp="http://schemas.openxmlformats.org/drawingml/2006/wordprocessingDrawing" xmlns:w10="urn:schemas-microsoft-com:office:word" xmlns:w="http://schemas.openxmlformats.org/wordprocessingml/2006/main" xmlns:w14="http://schemas.microsoft.com/office/word/2010/wordml" xmlns:w15="http://schemas.microsoft.com/office/word/2012/wordml" xmlns:w16cid="http://schemas.microsoft.com/office/word/2016/wordml/cid" xmlns:w16se="http://schemas.microsoft.com/office/word/2015/wordml/symex" xmlns:wpg="http://schemas.microsoft.com/office/word/2010/wordprocessingGroup" xmlns:wpi="http://schemas.microsoft.com/office/word/2010/wordprocessingInk" xmlns:wne="http://schemas.microsoft.com/office/word/2006/wordml" xmlns:wps="http://schemas.microsoft.com/office/word/2010/wordprocessingShape" mc:Ignorable="w14 w15 w16se w16cid wp14">
   <w:tbl>
     <w:tblPr>
       <w:tblW w:w="0" w:type="auto"/>
@@ -3110,7 +3578,7 @@
         <w:insideV w:val="single" w:sz="6" w:space="0" w:color="auto"/>
       </w:tblBorders>
       <w:tblLayout w:type="fixed"/>
-      <w:tblLook w:val="0000"/>
+      <w:tblLook w:val="0000" w:firstRow="0" w:lastRow="0" w:firstColumn="0" w:lastColumn="0" w:noHBand="0" w:noVBand="0"/>
     </w:tblPr>
     <w:tblGrid>
       <w:gridCol w:w="6379"/>
@@ -3122,11 +3590,27 @@
           <w:tcW w:w="6379" w:type="dxa"/>
         </w:tcPr>
         <w:p>
-          <w:fldSimple w:instr=" SUBJECT  \* MERGEFORMAT ">
-            <w:r>
-              <w:t>&lt;Project Name&gt;</w:t>
-            </w:r>
-          </w:fldSimple>
+          <w:r>
+            <w:fldChar w:fldCharType="begin"/>
+          </w:r>
+          <w:r>
+            <w:instrText xml:space="preserve"> SUBJECT  \* MERGEFORMAT </w:instrText>
+          </w:r>
+          <w:r>
+            <w:fldChar w:fldCharType="separate"/>
+          </w:r>
+          <w:r>
+            <w:t>&lt;</w:t>
+          </w:r>
+          <w:r>
+            <w:t xml:space="preserve"> Social Media Application </w:t>
+          </w:r>
+          <w:r>
+            <w:t>&gt;</w:t>
+          </w:r>
+          <w:r>
+            <w:fldChar w:fldCharType="end"/>
+          </w:r>
         </w:p>
       </w:tc>
       <w:tc>
@@ -3153,14 +3637,24 @@
           <w:tcW w:w="6379" w:type="dxa"/>
         </w:tcPr>
         <w:p>
-          <w:fldSimple w:instr=" TITLE  \* MERGEFORMAT ">
-            <w:r>
-              <w:t>Analysis and Design</w:t>
-            </w:r>
-            <w:r>
-              <w:t xml:space="preserve"> Document</w:t>
-            </w:r>
-          </w:fldSimple>
+          <w:r>
+            <w:fldChar w:fldCharType="begin"/>
+          </w:r>
+          <w:r>
+            <w:instrText xml:space="preserve"> TITLE  \* MERGEFORMAT </w:instrText>
+          </w:r>
+          <w:r>
+            <w:fldChar w:fldCharType="separate"/>
+          </w:r>
+          <w:r>
+            <w:t>Analysis and Design</w:t>
+          </w:r>
+          <w:r>
+            <w:t xml:space="preserve"> Document</w:t>
+          </w:r>
+          <w:r>
+            <w:fldChar w:fldCharType="end"/>
+          </w:r>
         </w:p>
       </w:tc>
       <w:tc>
@@ -3169,7 +3663,25 @@
         </w:tcPr>
         <w:p>
           <w:r>
-            <w:t xml:space="preserve">  Date:  &lt;dd/mmm/yy&gt;</w:t>
+            <w:t xml:space="preserve">  Date:  &lt;</w:t>
+          </w:r>
+          <w:r>
+            <w:t>18</w:t>
+          </w:r>
+          <w:r>
+            <w:t>/</w:t>
+          </w:r>
+          <w:r>
+            <w:t>03</w:t>
+          </w:r>
+          <w:r>
+            <w:t>/</w:t>
+          </w:r>
+          <w:r>
+            <w:t>2020</w:t>
+          </w:r>
+          <w:r>
+            <w:t>&gt;</w:t>
           </w:r>
         </w:p>
       </w:tc>
@@ -3197,7 +3709,7 @@
 </file>
 
 <file path=word/header2.xml><?xml version="1.0" encoding="utf-8"?>
-<w:hdr xmlns:ve="http://schemas.openxmlformats.org/markup-compatibility/2006" xmlns:o="urn:schemas-microsoft-com:office:office" xmlns:r="http://schemas.openxmlformats.org/officeDocument/2006/relationships" xmlns:m="http://schemas.openxmlformats.org/officeDocument/2006/math" xmlns:v="urn:schemas-microsoft-com:vml" xmlns:wp="http://schemas.openxmlformats.org/drawingml/2006/wordprocessingDrawing" xmlns:w10="urn:schemas-microsoft-com:office:word" xmlns:w="http://schemas.openxmlformats.org/wordprocessingml/2006/main" xmlns:wne="http://schemas.microsoft.com/office/word/2006/wordml">
+<w:hdr xmlns:wpc="http://schemas.microsoft.com/office/word/2010/wordprocessingCanvas" xmlns:cx="http://schemas.microsoft.com/office/drawing/2014/chartex" xmlns:cx1="http://schemas.microsoft.com/office/drawing/2015/9/8/chartex" xmlns:cx2="http://schemas.microsoft.com/office/drawing/2015/10/21/chartex" xmlns:cx3="http://schemas.microsoft.com/office/drawing/2016/5/9/chartex" xmlns:cx4="http://schemas.microsoft.com/office/drawing/2016/5/10/chartex" xmlns:cx5="http://schemas.microsoft.com/office/drawing/2016/5/11/chartex" xmlns:cx6="http://schemas.microsoft.com/office/drawing/2016/5/12/chartex" xmlns:cx7="http://schemas.microsoft.com/office/drawing/2016/5/13/chartex" xmlns:cx8="http://schemas.microsoft.com/office/drawing/2016/5/14/chartex" xmlns:mc="http://schemas.openxmlformats.org/markup-compatibility/2006" xmlns:aink="http://schemas.microsoft.com/office/drawing/2016/ink" xmlns:am3d="http://schemas.microsoft.com/office/drawing/2017/model3d" xmlns:o="urn:schemas-microsoft-com:office:office" xmlns:r="http://schemas.openxmlformats.org/officeDocument/2006/relationships" xmlns:m="http://schemas.openxmlformats.org/officeDocument/2006/math" xmlns:v="urn:schemas-microsoft-com:vml" xmlns:wp14="http://schemas.microsoft.com/office/word/2010/wordprocessingDrawing" xmlns:wp="http://schemas.openxmlformats.org/drawingml/2006/wordprocessingDrawing" xmlns:w10="urn:schemas-microsoft-com:office:word" xmlns:w="http://schemas.openxmlformats.org/wordprocessingml/2006/main" xmlns:w14="http://schemas.microsoft.com/office/word/2010/wordml" xmlns:w15="http://schemas.microsoft.com/office/word/2012/wordml" xmlns:w16cid="http://schemas.microsoft.com/office/word/2016/wordml/cid" xmlns:w16se="http://schemas.microsoft.com/office/word/2015/wordml/symex" xmlns:wpg="http://schemas.microsoft.com/office/word/2010/wordprocessingGroup" xmlns:wpi="http://schemas.microsoft.com/office/word/2010/wordprocessingInk" xmlns:wne="http://schemas.microsoft.com/office/word/2006/wordml" xmlns:wps="http://schemas.microsoft.com/office/word/2010/wordprocessingShape" mc:Ignorable="w14 w15 w16se w16cid wp14">
   <w:p>
     <w:pPr>
       <w:pStyle w:val="Header"/>
@@ -3207,8 +3719,8 @@
 </file>
 
 <file path=word/numbering.xml><?xml version="1.0" encoding="utf-8"?>
-<w:numbering xmlns:ve="http://schemas.openxmlformats.org/markup-compatibility/2006" xmlns:o="urn:schemas-microsoft-com:office:office" xmlns:r="http://schemas.openxmlformats.org/officeDocument/2006/relationships" xmlns:m="http://schemas.openxmlformats.org/officeDocument/2006/math" xmlns:v="urn:schemas-microsoft-com:vml" xmlns:wp="http://schemas.openxmlformats.org/drawingml/2006/wordprocessingDrawing" xmlns:w10="urn:schemas-microsoft-com:office:word" xmlns:w="http://schemas.openxmlformats.org/wordprocessingml/2006/main" xmlns:wne="http://schemas.microsoft.com/office/word/2006/wordml">
-  <w:abstractNum w:abstractNumId="0">
+<w:numbering xmlns:wpc="http://schemas.microsoft.com/office/word/2010/wordprocessingCanvas" xmlns:cx="http://schemas.microsoft.com/office/drawing/2014/chartex" xmlns:cx1="http://schemas.microsoft.com/office/drawing/2015/9/8/chartex" xmlns:cx2="http://schemas.microsoft.com/office/drawing/2015/10/21/chartex" xmlns:cx3="http://schemas.microsoft.com/office/drawing/2016/5/9/chartex" xmlns:cx4="http://schemas.microsoft.com/office/drawing/2016/5/10/chartex" xmlns:cx5="http://schemas.microsoft.com/office/drawing/2016/5/11/chartex" xmlns:cx6="http://schemas.microsoft.com/office/drawing/2016/5/12/chartex" xmlns:cx7="http://schemas.microsoft.com/office/drawing/2016/5/13/chartex" xmlns:cx8="http://schemas.microsoft.com/office/drawing/2016/5/14/chartex" xmlns:mc="http://schemas.openxmlformats.org/markup-compatibility/2006" xmlns:aink="http://schemas.microsoft.com/office/drawing/2016/ink" xmlns:am3d="http://schemas.microsoft.com/office/drawing/2017/model3d" xmlns:o="urn:schemas-microsoft-com:office:office" xmlns:r="http://schemas.openxmlformats.org/officeDocument/2006/relationships" xmlns:m="http://schemas.openxmlformats.org/officeDocument/2006/math" xmlns:v="urn:schemas-microsoft-com:vml" xmlns:wp14="http://schemas.microsoft.com/office/word/2010/wordprocessingDrawing" xmlns:wp="http://schemas.openxmlformats.org/drawingml/2006/wordprocessingDrawing" xmlns:w10="urn:schemas-microsoft-com:office:word" xmlns:w="http://schemas.openxmlformats.org/wordprocessingml/2006/main" xmlns:w14="http://schemas.microsoft.com/office/word/2010/wordml" xmlns:w15="http://schemas.microsoft.com/office/word/2012/wordml" xmlns:w16cid="http://schemas.microsoft.com/office/word/2016/wordml/cid" xmlns:w16se="http://schemas.microsoft.com/office/word/2015/wordml/symex" xmlns:wpg="http://schemas.microsoft.com/office/word/2010/wordprocessingGroup" xmlns:wpi="http://schemas.microsoft.com/office/word/2010/wordprocessingInk" xmlns:wne="http://schemas.microsoft.com/office/word/2006/wordml" xmlns:wps="http://schemas.microsoft.com/office/word/2010/wordprocessingShape" mc:Ignorable="w14 w15 w16se w16cid wp14">
+  <w:abstractNum w:abstractNumId="0" w15:restartNumberingAfterBreak="0">
     <w:nsid w:val="FFFFFFFB"/>
     <w:multiLevelType w:val="multilevel"/>
     <w:tmpl w:val="FFFFFFFF"/>
@@ -3285,7 +3797,7 @@
       <w:lvlJc w:val="left"/>
     </w:lvl>
   </w:abstractNum>
-  <w:abstractNum w:abstractNumId="1">
+  <w:abstractNum w:abstractNumId="1" w15:restartNumberingAfterBreak="0">
     <w:nsid w:val="00126F2B"/>
     <w:multiLevelType w:val="hybridMultilevel"/>
     <w:tmpl w:val="EF2AE7FC"/>
@@ -3374,7 +3886,7 @@
       </w:pPr>
     </w:lvl>
   </w:abstractNum>
-  <w:abstractNum w:abstractNumId="2">
+  <w:abstractNum w:abstractNumId="2" w15:restartNumberingAfterBreak="0">
     <w:nsid w:val="082E746A"/>
     <w:multiLevelType w:val="hybridMultilevel"/>
     <w:tmpl w:val="6742F09C"/>
@@ -3463,7 +3975,7 @@
       </w:pPr>
     </w:lvl>
   </w:abstractNum>
-  <w:abstractNum w:abstractNumId="3">
+  <w:abstractNum w:abstractNumId="3" w15:restartNumberingAfterBreak="0">
     <w:nsid w:val="15A06247"/>
     <w:multiLevelType w:val="hybridMultilevel"/>
     <w:tmpl w:val="9552E5DA"/>
@@ -3552,7 +4064,7 @@
       </w:pPr>
     </w:lvl>
   </w:abstractNum>
-  <w:abstractNum w:abstractNumId="4">
+  <w:abstractNum w:abstractNumId="4" w15:restartNumberingAfterBreak="0">
     <w:nsid w:val="183D1B0A"/>
     <w:multiLevelType w:val="hybridMultilevel"/>
     <w:tmpl w:val="13CCDDA0"/>
@@ -3641,7 +4153,7 @@
       </w:pPr>
     </w:lvl>
   </w:abstractNum>
-  <w:abstractNum w:abstractNumId="5">
+  <w:abstractNum w:abstractNumId="5" w15:restartNumberingAfterBreak="0">
     <w:nsid w:val="26E14A9F"/>
     <w:multiLevelType w:val="hybridMultilevel"/>
     <w:tmpl w:val="86BECE66"/>
@@ -3731,7 +4243,7 @@
       </w:pPr>
     </w:lvl>
   </w:abstractNum>
-  <w:abstractNum w:abstractNumId="6">
+  <w:abstractNum w:abstractNumId="6" w15:restartNumberingAfterBreak="0">
     <w:nsid w:val="35F23968"/>
     <w:multiLevelType w:val="hybridMultilevel"/>
     <w:tmpl w:val="A118ADDA"/>
@@ -3820,7 +4332,7 @@
       </w:pPr>
     </w:lvl>
   </w:abstractNum>
-  <w:abstractNum w:abstractNumId="7">
+  <w:abstractNum w:abstractNumId="7" w15:restartNumberingAfterBreak="0">
     <w:nsid w:val="381E213B"/>
     <w:multiLevelType w:val="hybridMultilevel"/>
     <w:tmpl w:val="86F04156"/>
@@ -3909,7 +4421,7 @@
       </w:pPr>
     </w:lvl>
   </w:abstractNum>
-  <w:abstractNum w:abstractNumId="8">
+  <w:abstractNum w:abstractNumId="8" w15:restartNumberingAfterBreak="0">
     <w:nsid w:val="3E1C6A61"/>
     <w:multiLevelType w:val="hybridMultilevel"/>
     <w:tmpl w:val="B48A89CC"/>
@@ -3998,7 +4510,120 @@
       </w:pPr>
     </w:lvl>
   </w:abstractNum>
-  <w:abstractNum w:abstractNumId="9">
+  <w:abstractNum w:abstractNumId="9" w15:restartNumberingAfterBreak="0">
+    <w:nsid w:val="424B7881"/>
+    <w:multiLevelType w:val="hybridMultilevel"/>
+    <w:tmpl w:val="59184DF4"/>
+    <w:lvl w:ilvl="0" w:tplc="04090001">
+      <w:start w:val="1"/>
+      <w:numFmt w:val="bullet"/>
+      <w:lvlText w:val=""/>
+      <w:lvlJc w:val="left"/>
+      <w:pPr>
+        <w:ind w:left="1440" w:hanging="360"/>
+      </w:pPr>
+      <w:rPr>
+        <w:rFonts w:ascii="Symbol" w:hAnsi="Symbol" w:hint="default"/>
+      </w:rPr>
+    </w:lvl>
+    <w:lvl w:ilvl="1" w:tplc="04090003" w:tentative="1">
+      <w:start w:val="1"/>
+      <w:numFmt w:val="bullet"/>
+      <w:lvlText w:val="o"/>
+      <w:lvlJc w:val="left"/>
+      <w:pPr>
+        <w:ind w:left="2160" w:hanging="360"/>
+      </w:pPr>
+      <w:rPr>
+        <w:rFonts w:ascii="Courier New" w:hAnsi="Courier New" w:cs="Courier New" w:hint="default"/>
+      </w:rPr>
+    </w:lvl>
+    <w:lvl w:ilvl="2" w:tplc="04090005" w:tentative="1">
+      <w:start w:val="1"/>
+      <w:numFmt w:val="bullet"/>
+      <w:lvlText w:val=""/>
+      <w:lvlJc w:val="left"/>
+      <w:pPr>
+        <w:ind w:left="2880" w:hanging="360"/>
+      </w:pPr>
+      <w:rPr>
+        <w:rFonts w:ascii="Wingdings" w:hAnsi="Wingdings" w:hint="default"/>
+      </w:rPr>
+    </w:lvl>
+    <w:lvl w:ilvl="3" w:tplc="04090001" w:tentative="1">
+      <w:start w:val="1"/>
+      <w:numFmt w:val="bullet"/>
+      <w:lvlText w:val=""/>
+      <w:lvlJc w:val="left"/>
+      <w:pPr>
+        <w:ind w:left="3600" w:hanging="360"/>
+      </w:pPr>
+      <w:rPr>
+        <w:rFonts w:ascii="Symbol" w:hAnsi="Symbol" w:hint="default"/>
+      </w:rPr>
+    </w:lvl>
+    <w:lvl w:ilvl="4" w:tplc="04090003" w:tentative="1">
+      <w:start w:val="1"/>
+      <w:numFmt w:val="bullet"/>
+      <w:lvlText w:val="o"/>
+      <w:lvlJc w:val="left"/>
+      <w:pPr>
+        <w:ind w:left="4320" w:hanging="360"/>
+      </w:pPr>
+      <w:rPr>
+        <w:rFonts w:ascii="Courier New" w:hAnsi="Courier New" w:cs="Courier New" w:hint="default"/>
+      </w:rPr>
+    </w:lvl>
+    <w:lvl w:ilvl="5" w:tplc="04090005" w:tentative="1">
+      <w:start w:val="1"/>
+      <w:numFmt w:val="bullet"/>
+      <w:lvlText w:val=""/>
+      <w:lvlJc w:val="left"/>
+      <w:pPr>
+        <w:ind w:left="5040" w:hanging="360"/>
+      </w:pPr>
+      <w:rPr>
+        <w:rFonts w:ascii="Wingdings" w:hAnsi="Wingdings" w:hint="default"/>
+      </w:rPr>
+    </w:lvl>
+    <w:lvl w:ilvl="6" w:tplc="04090001" w:tentative="1">
+      <w:start w:val="1"/>
+      <w:numFmt w:val="bullet"/>
+      <w:lvlText w:val=""/>
+      <w:lvlJc w:val="left"/>
+      <w:pPr>
+        <w:ind w:left="5760" w:hanging="360"/>
+      </w:pPr>
+      <w:rPr>
+        <w:rFonts w:ascii="Symbol" w:hAnsi="Symbol" w:hint="default"/>
+      </w:rPr>
+    </w:lvl>
+    <w:lvl w:ilvl="7" w:tplc="04090003" w:tentative="1">
+      <w:start w:val="1"/>
+      <w:numFmt w:val="bullet"/>
+      <w:lvlText w:val="o"/>
+      <w:lvlJc w:val="left"/>
+      <w:pPr>
+        <w:ind w:left="6480" w:hanging="360"/>
+      </w:pPr>
+      <w:rPr>
+        <w:rFonts w:ascii="Courier New" w:hAnsi="Courier New" w:cs="Courier New" w:hint="default"/>
+      </w:rPr>
+    </w:lvl>
+    <w:lvl w:ilvl="8" w:tplc="04090005" w:tentative="1">
+      <w:start w:val="1"/>
+      <w:numFmt w:val="bullet"/>
+      <w:lvlText w:val=""/>
+      <w:lvlJc w:val="left"/>
+      <w:pPr>
+        <w:ind w:left="7200" w:hanging="360"/>
+      </w:pPr>
+      <w:rPr>
+        <w:rFonts w:ascii="Wingdings" w:hAnsi="Wingdings" w:hint="default"/>
+      </w:rPr>
+    </w:lvl>
+  </w:abstractNum>
+  <w:abstractNum w:abstractNumId="10" w15:restartNumberingAfterBreak="0">
     <w:nsid w:val="513C4103"/>
     <w:multiLevelType w:val="hybridMultilevel"/>
     <w:tmpl w:val="27DA5F86"/>
@@ -4087,7 +4712,7 @@
       </w:pPr>
     </w:lvl>
   </w:abstractNum>
-  <w:abstractNum w:abstractNumId="10">
+  <w:abstractNum w:abstractNumId="11" w15:restartNumberingAfterBreak="0">
     <w:nsid w:val="60381838"/>
     <w:multiLevelType w:val="hybridMultilevel"/>
     <w:tmpl w:val="D0224A1C"/>
@@ -4176,7 +4801,7 @@
       </w:pPr>
     </w:lvl>
   </w:abstractNum>
-  <w:abstractNum w:abstractNumId="11">
+  <w:abstractNum w:abstractNumId="12" w15:restartNumberingAfterBreak="0">
     <w:nsid w:val="6E422694"/>
     <w:multiLevelType w:val="hybridMultilevel"/>
     <w:tmpl w:val="B2502630"/>
@@ -4265,7 +4890,7 @@
       </w:pPr>
     </w:lvl>
   </w:abstractNum>
-  <w:abstractNum w:abstractNumId="12">
+  <w:abstractNum w:abstractNumId="13" w15:restartNumberingAfterBreak="0">
     <w:nsid w:val="6E5A33EC"/>
     <w:multiLevelType w:val="hybridMultilevel"/>
     <w:tmpl w:val="1076BDEE"/>
@@ -4354,7 +4979,7 @@
       </w:pPr>
     </w:lvl>
   </w:abstractNum>
-  <w:abstractNum w:abstractNumId="13">
+  <w:abstractNum w:abstractNumId="14" w15:restartNumberingAfterBreak="0">
     <w:nsid w:val="7F006540"/>
     <w:multiLevelType w:val="multilevel"/>
     <w:tmpl w:val="122EF47E"/>
@@ -4476,7 +5101,7 @@
     <w:abstractNumId w:val="0"/>
   </w:num>
   <w:num w:numId="2">
-    <w:abstractNumId w:val="11"/>
+    <w:abstractNumId w:val="12"/>
   </w:num>
   <w:num w:numId="3">
     <w:abstractNumId w:val="2"/>
@@ -4485,7 +5110,7 @@
     <w:abstractNumId w:val="3"/>
   </w:num>
   <w:num w:numId="5">
-    <w:abstractNumId w:val="10"/>
+    <w:abstractNumId w:val="11"/>
   </w:num>
   <w:num w:numId="6">
     <w:abstractNumId w:val="7"/>
@@ -4494,19 +5119,19 @@
     <w:abstractNumId w:val="5"/>
   </w:num>
   <w:num w:numId="8">
-    <w:abstractNumId w:val="9"/>
+    <w:abstractNumId w:val="10"/>
   </w:num>
   <w:num w:numId="9">
     <w:abstractNumId w:val="8"/>
   </w:num>
   <w:num w:numId="10">
-    <w:abstractNumId w:val="12"/>
+    <w:abstractNumId w:val="13"/>
   </w:num>
   <w:num w:numId="11">
     <w:abstractNumId w:val="4"/>
   </w:num>
   <w:num w:numId="12">
-    <w:abstractNumId w:val="13"/>
+    <w:abstractNumId w:val="14"/>
   </w:num>
   <w:num w:numId="13">
     <w:abstractNumId w:val="1"/>
@@ -4514,11 +5139,14 @@
   <w:num w:numId="14">
     <w:abstractNumId w:val="6"/>
   </w:num>
+  <w:num w:numId="15">
+    <w:abstractNumId w:val="9"/>
+  </w:num>
 </w:numbering>
 </file>
 
 <file path=word/styles.xml><?xml version="1.0" encoding="utf-8"?>
-<w:styles xmlns:r="http://schemas.openxmlformats.org/officeDocument/2006/relationships" xmlns:w="http://schemas.openxmlformats.org/wordprocessingml/2006/main">
+<w:styles xmlns:mc="http://schemas.openxmlformats.org/markup-compatibility/2006" xmlns:r="http://schemas.openxmlformats.org/officeDocument/2006/relationships" xmlns:w="http://schemas.openxmlformats.org/wordprocessingml/2006/main" xmlns:w14="http://schemas.microsoft.com/office/word/2010/wordml" xmlns:w15="http://schemas.microsoft.com/office/word/2012/wordml" xmlns:w16cid="http://schemas.microsoft.com/office/word/2016/wordml/cid" xmlns:w16se="http://schemas.microsoft.com/office/word/2015/wordml/symex" mc:Ignorable="w14 w15 w16se w16cid">
   <w:docDefaults>
     <w:rPrDefault>
       <w:rPr>
@@ -4534,147 +5162,383 @@
       </w:pPr>
     </w:pPrDefault>
   </w:docDefaults>
-  <w:latentStyles w:defLockedState="0" w:defUIPriority="99" w:defSemiHidden="1" w:defUnhideWhenUsed="1" w:defQFormat="0" w:count="267">
-    <w:lsdException w:name="Normal" w:semiHidden="0" w:uiPriority="0" w:unhideWhenUsed="0" w:qFormat="1"/>
-    <w:lsdException w:name="heading 1" w:semiHidden="0" w:uiPriority="0" w:unhideWhenUsed="0" w:qFormat="1"/>
-    <w:lsdException w:name="heading 2" w:uiPriority="0" w:qFormat="1"/>
-    <w:lsdException w:name="heading 3" w:uiPriority="0" w:qFormat="1"/>
-    <w:lsdException w:name="heading 4" w:uiPriority="0" w:qFormat="1"/>
-    <w:lsdException w:name="heading 5" w:uiPriority="0" w:qFormat="1"/>
-    <w:lsdException w:name="heading 6" w:uiPriority="0" w:qFormat="1"/>
-    <w:lsdException w:name="heading 7" w:uiPriority="0" w:qFormat="1"/>
-    <w:lsdException w:name="heading 8" w:uiPriority="0" w:qFormat="1"/>
-    <w:lsdException w:name="heading 9" w:uiPriority="0" w:qFormat="1"/>
-    <w:lsdException w:name="toc 1" w:uiPriority="39"/>
-    <w:lsdException w:name="toc 2" w:uiPriority="39"/>
-    <w:lsdException w:name="toc 3" w:uiPriority="39"/>
-    <w:lsdException w:name="toc 4" w:uiPriority="39"/>
-    <w:lsdException w:name="toc 5" w:uiPriority="39"/>
-    <w:lsdException w:name="toc 6" w:uiPriority="39"/>
-    <w:lsdException w:name="toc 7" w:uiPriority="39"/>
-    <w:lsdException w:name="toc 8" w:uiPriority="39"/>
-    <w:lsdException w:name="toc 9" w:uiPriority="39"/>
-    <w:lsdException w:name="header" w:uiPriority="0"/>
-    <w:lsdException w:name="footer" w:uiPriority="0"/>
-    <w:lsdException w:name="caption" w:uiPriority="35" w:qFormat="1"/>
-    <w:lsdException w:name="page number" w:uiPriority="0"/>
-    <w:lsdException w:name="Title" w:semiHidden="0" w:uiPriority="0" w:unhideWhenUsed="0" w:qFormat="1"/>
-    <w:lsdException w:name="Default Paragraph Font" w:uiPriority="1"/>
-    <w:lsdException w:name="Subtitle" w:semiHidden="0" w:uiPriority="11" w:unhideWhenUsed="0" w:qFormat="1"/>
-    <w:lsdException w:name="Strong" w:semiHidden="0" w:uiPriority="0" w:unhideWhenUsed="0" w:qFormat="1"/>
-    <w:lsdException w:name="Emphasis" w:semiHidden="0" w:uiPriority="20" w:unhideWhenUsed="0" w:qFormat="1"/>
-    <w:lsdException w:name="Table Grid" w:semiHidden="0" w:uiPriority="59" w:unhideWhenUsed="0"/>
-    <w:lsdException w:name="Placeholder Text" w:unhideWhenUsed="0"/>
-    <w:lsdException w:name="No Spacing" w:semiHidden="0" w:uiPriority="1" w:unhideWhenUsed="0" w:qFormat="1"/>
-    <w:lsdException w:name="Light Shading" w:semiHidden="0" w:uiPriority="60" w:unhideWhenUsed="0"/>
-    <w:lsdException w:name="Light List" w:semiHidden="0" w:uiPriority="61" w:unhideWhenUsed="0"/>
-    <w:lsdException w:name="Light Grid" w:semiHidden="0" w:uiPriority="62" w:unhideWhenUsed="0"/>
-    <w:lsdException w:name="Medium Shading 1" w:semiHidden="0" w:uiPriority="63" w:unhideWhenUsed="0"/>
-    <w:lsdException w:name="Medium Shading 2" w:semiHidden="0" w:uiPriority="64" w:unhideWhenUsed="0"/>
-    <w:lsdException w:name="Medium List 1" w:semiHidden="0" w:uiPriority="65" w:unhideWhenUsed="0"/>
-    <w:lsdException w:name="Medium List 2" w:semiHidden="0" w:uiPriority="66" w:unhideWhenUsed="0"/>
-    <w:lsdException w:name="Medium Grid 1" w:semiHidden="0" w:uiPriority="67" w:unhideWhenUsed="0"/>
-    <w:lsdException w:name="Medium Grid 2" w:semiHidden="0" w:uiPriority="68" w:unhideWhenUsed="0"/>
-    <w:lsdException w:name="Medium Grid 3" w:semiHidden="0" w:uiPriority="69" w:unhideWhenUsed="0"/>
-    <w:lsdException w:name="Dark List" w:semiHidden="0" w:uiPriority="70" w:unhideWhenUsed="0"/>
-    <w:lsdException w:name="Colorful Shading" w:semiHidden="0" w:uiPriority="71" w:unhideWhenUsed="0"/>
-    <w:lsdException w:name="Colorful List" w:semiHidden="0" w:uiPriority="72" w:unhideWhenUsed="0"/>
-    <w:lsdException w:name="Colorful Grid" w:semiHidden="0" w:uiPriority="73" w:unhideWhenUsed="0"/>
-    <w:lsdException w:name="Light Shading Accent 1" w:semiHidden="0" w:uiPriority="60" w:unhideWhenUsed="0"/>
-    <w:lsdException w:name="Light List Accent 1" w:semiHidden="0" w:uiPriority="61" w:unhideWhenUsed="0"/>
-    <w:lsdException w:name="Light Grid Accent 1" w:semiHidden="0" w:uiPriority="62" w:unhideWhenUsed="0"/>
-    <w:lsdException w:name="Medium Shading 1 Accent 1" w:semiHidden="0" w:uiPriority="63" w:unhideWhenUsed="0"/>
-    <w:lsdException w:name="Medium Shading 2 Accent 1" w:semiHidden="0" w:uiPriority="64" w:unhideWhenUsed="0"/>
-    <w:lsdException w:name="Medium List 1 Accent 1" w:semiHidden="0" w:uiPriority="65" w:unhideWhenUsed="0"/>
-    <w:lsdException w:name="Revision" w:unhideWhenUsed="0"/>
-    <w:lsdException w:name="List Paragraph" w:semiHidden="0" w:uiPriority="34" w:unhideWhenUsed="0" w:qFormat="1"/>
-    <w:lsdException w:name="Quote" w:semiHidden="0" w:uiPriority="29" w:unhideWhenUsed="0" w:qFormat="1"/>
-    <w:lsdException w:name="Intense Quote" w:semiHidden="0" w:uiPriority="30" w:unhideWhenUsed="0" w:qFormat="1"/>
-    <w:lsdException w:name="Medium List 2 Accent 1" w:semiHidden="0" w:uiPriority="66" w:unhideWhenUsed="0"/>
-    <w:lsdException w:name="Medium Grid 1 Accent 1" w:semiHidden="0" w:uiPriority="67" w:unhideWhenUsed="0"/>
-    <w:lsdException w:name="Medium Grid 2 Accent 1" w:semiHidden="0" w:uiPriority="68" w:unhideWhenUsed="0"/>
-    <w:lsdException w:name="Medium Grid 3 Accent 1" w:semiHidden="0" w:uiPriority="69" w:unhideWhenUsed="0"/>
-    <w:lsdException w:name="Dark List Accent 1" w:semiHidden="0" w:uiPriority="70" w:unhideWhenUsed="0"/>
-    <w:lsdException w:name="Colorful Shading Accent 1" w:semiHidden="0" w:uiPriority="71" w:unhideWhenUsed="0"/>
-    <w:lsdException w:name="Colorful List Accent 1" w:semiHidden="0" w:uiPriority="72" w:unhideWhenUsed="0"/>
-    <w:lsdException w:name="Colorful Grid Accent 1" w:semiHidden="0" w:uiPriority="73" w:unhideWhenUsed="0"/>
-    <w:lsdException w:name="Light Shading Accent 2" w:semiHidden="0" w:uiPriority="60" w:unhideWhenUsed="0"/>
-    <w:lsdException w:name="Light List Accent 2" w:semiHidden="0" w:uiPriority="61" w:unhideWhenUsed="0"/>
-    <w:lsdException w:name="Light Grid Accent 2" w:semiHidden="0" w:uiPriority="62" w:unhideWhenUsed="0"/>
-    <w:lsdException w:name="Medium Shading 1 Accent 2" w:semiHidden="0" w:uiPriority="63" w:unhideWhenUsed="0"/>
-    <w:lsdException w:name="Medium Shading 2 Accent 2" w:semiHidden="0" w:uiPriority="64" w:unhideWhenUsed="0"/>
-    <w:lsdException w:name="Medium List 1 Accent 2" w:semiHidden="0" w:uiPriority="65" w:unhideWhenUsed="0"/>
-    <w:lsdException w:name="Medium List 2 Accent 2" w:semiHidden="0" w:uiPriority="66" w:unhideWhenUsed="0"/>
-    <w:lsdException w:name="Medium Grid 1 Accent 2" w:semiHidden="0" w:uiPriority="67" w:unhideWhenUsed="0"/>
-    <w:lsdException w:name="Medium Grid 2 Accent 2" w:semiHidden="0" w:uiPriority="68" w:unhideWhenUsed="0"/>
-    <w:lsdException w:name="Medium Grid 3 Accent 2" w:semiHidden="0" w:uiPriority="69" w:unhideWhenUsed="0"/>
-    <w:lsdException w:name="Dark List Accent 2" w:semiHidden="0" w:uiPriority="70" w:unhideWhenUsed="0"/>
-    <w:lsdException w:name="Colorful Shading Accent 2" w:semiHidden="0" w:uiPriority="71" w:unhideWhenUsed="0"/>
-    <w:lsdException w:name="Colorful List Accent 2" w:semiHidden="0" w:uiPriority="72" w:unhideWhenUsed="0"/>
-    <w:lsdException w:name="Colorful Grid Accent 2" w:semiHidden="0" w:uiPriority="73" w:unhideWhenUsed="0"/>
-    <w:lsdException w:name="Light Shading Accent 3" w:semiHidden="0" w:uiPriority="60" w:unhideWhenUsed="0"/>
-    <w:lsdException w:name="Light List Accent 3" w:semiHidden="0" w:uiPriority="61" w:unhideWhenUsed="0"/>
-    <w:lsdException w:name="Light Grid Accent 3" w:semiHidden="0" w:uiPriority="62" w:unhideWhenUsed="0"/>
-    <w:lsdException w:name="Medium Shading 1 Accent 3" w:semiHidden="0" w:uiPriority="63" w:unhideWhenUsed="0"/>
-    <w:lsdException w:name="Medium Shading 2 Accent 3" w:semiHidden="0" w:uiPriority="64" w:unhideWhenUsed="0"/>
-    <w:lsdException w:name="Medium List 1 Accent 3" w:semiHidden="0" w:uiPriority="65" w:unhideWhenUsed="0"/>
-    <w:lsdException w:name="Medium List 2 Accent 3" w:semiHidden="0" w:uiPriority="66" w:unhideWhenUsed="0"/>
-    <w:lsdException w:name="Medium Grid 1 Accent 3" w:semiHidden="0" w:uiPriority="67" w:unhideWhenUsed="0"/>
-    <w:lsdException w:name="Medium Grid 2 Accent 3" w:semiHidden="0" w:uiPriority="68" w:unhideWhenUsed="0"/>
-    <w:lsdException w:name="Medium Grid 3 Accent 3" w:semiHidden="0" w:uiPriority="69" w:unhideWhenUsed="0"/>
-    <w:lsdException w:name="Dark List Accent 3" w:semiHidden="0" w:uiPriority="70" w:unhideWhenUsed="0"/>
-    <w:lsdException w:name="Colorful Shading Accent 3" w:semiHidden="0" w:uiPriority="71" w:unhideWhenUsed="0"/>
-    <w:lsdException w:name="Colorful List Accent 3" w:semiHidden="0" w:uiPriority="72" w:unhideWhenUsed="0"/>
-    <w:lsdException w:name="Colorful Grid Accent 3" w:semiHidden="0" w:uiPriority="73" w:unhideWhenUsed="0"/>
-    <w:lsdException w:name="Light Shading Accent 4" w:semiHidden="0" w:uiPriority="60" w:unhideWhenUsed="0"/>
-    <w:lsdException w:name="Light List Accent 4" w:semiHidden="0" w:uiPriority="61" w:unhideWhenUsed="0"/>
-    <w:lsdException w:name="Light Grid Accent 4" w:semiHidden="0" w:uiPriority="62" w:unhideWhenUsed="0"/>
-    <w:lsdException w:name="Medium Shading 1 Accent 4" w:semiHidden="0" w:uiPriority="63" w:unhideWhenUsed="0"/>
-    <w:lsdException w:name="Medium Shading 2 Accent 4" w:semiHidden="0" w:uiPriority="64" w:unhideWhenUsed="0"/>
-    <w:lsdException w:name="Medium List 1 Accent 4" w:semiHidden="0" w:uiPriority="65" w:unhideWhenUsed="0"/>
-    <w:lsdException w:name="Medium List 2 Accent 4" w:semiHidden="0" w:uiPriority="66" w:unhideWhenUsed="0"/>
-    <w:lsdException w:name="Medium Grid 1 Accent 4" w:semiHidden="0" w:uiPriority="67" w:unhideWhenUsed="0"/>
-    <w:lsdException w:name="Medium Grid 2 Accent 4" w:semiHidden="0" w:uiPriority="68" w:unhideWhenUsed="0"/>
-    <w:lsdException w:name="Medium Grid 3 Accent 4" w:semiHidden="0" w:uiPriority="69" w:unhideWhenUsed="0"/>
-    <w:lsdException w:name="Dark List Accent 4" w:semiHidden="0" w:uiPriority="70" w:unhideWhenUsed="0"/>
-    <w:lsdException w:name="Colorful Shading Accent 4" w:semiHidden="0" w:uiPriority="71" w:unhideWhenUsed="0"/>
-    <w:lsdException w:name="Colorful List Accent 4" w:semiHidden="0" w:uiPriority="72" w:unhideWhenUsed="0"/>
-    <w:lsdException w:name="Colorful Grid Accent 4" w:semiHidden="0" w:uiPriority="73" w:unhideWhenUsed="0"/>
-    <w:lsdException w:name="Light Shading Accent 5" w:semiHidden="0" w:uiPriority="60" w:unhideWhenUsed="0"/>
-    <w:lsdException w:name="Light List Accent 5" w:semiHidden="0" w:uiPriority="61" w:unhideWhenUsed="0"/>
-    <w:lsdException w:name="Light Grid Accent 5" w:semiHidden="0" w:uiPriority="62" w:unhideWhenUsed="0"/>
-    <w:lsdException w:name="Medium Shading 1 Accent 5" w:semiHidden="0" w:uiPriority="63" w:unhideWhenUsed="0"/>
-    <w:lsdException w:name="Medium Shading 2 Accent 5" w:semiHidden="0" w:uiPriority="64" w:unhideWhenUsed="0"/>
-    <w:lsdException w:name="Medium List 1 Accent 5" w:semiHidden="0" w:uiPriority="65" w:unhideWhenUsed="0"/>
-    <w:lsdException w:name="Medium List 2 Accent 5" w:semiHidden="0" w:uiPriority="66" w:unhideWhenUsed="0"/>
-    <w:lsdException w:name="Medium Grid 1 Accent 5" w:semiHidden="0" w:uiPriority="67" w:unhideWhenUsed="0"/>
-    <w:lsdException w:name="Medium Grid 2 Accent 5" w:semiHidden="0" w:uiPriority="68" w:unhideWhenUsed="0"/>
-    <w:lsdException w:name="Medium Grid 3 Accent 5" w:semiHidden="0" w:uiPriority="69" w:unhideWhenUsed="0"/>
-    <w:lsdException w:name="Dark List Accent 5" w:semiHidden="0" w:uiPriority="70" w:unhideWhenUsed="0"/>
-    <w:lsdException w:name="Colorful Shading Accent 5" w:semiHidden="0" w:uiPriority="71" w:unhideWhenUsed="0"/>
-    <w:lsdException w:name="Colorful List Accent 5" w:semiHidden="0" w:uiPriority="72" w:unhideWhenUsed="0"/>
-    <w:lsdException w:name="Colorful Grid Accent 5" w:semiHidden="0" w:uiPriority="73" w:unhideWhenUsed="0"/>
-    <w:lsdException w:name="Light Shading Accent 6" w:semiHidden="0" w:uiPriority="60" w:unhideWhenUsed="0"/>
-    <w:lsdException w:name="Light List Accent 6" w:semiHidden="0" w:uiPriority="61" w:unhideWhenUsed="0"/>
-    <w:lsdException w:name="Light Grid Accent 6" w:semiHidden="0" w:uiPriority="62" w:unhideWhenUsed="0"/>
-    <w:lsdException w:name="Medium Shading 1 Accent 6" w:semiHidden="0" w:uiPriority="63" w:unhideWhenUsed="0"/>
-    <w:lsdException w:name="Medium Shading 2 Accent 6" w:semiHidden="0" w:uiPriority="64" w:unhideWhenUsed="0"/>
-    <w:lsdException w:name="Medium List 1 Accent 6" w:semiHidden="0" w:uiPriority="65" w:unhideWhenUsed="0"/>
-    <w:lsdException w:name="Medium List 2 Accent 6" w:semiHidden="0" w:uiPriority="66" w:unhideWhenUsed="0"/>
-    <w:lsdException w:name="Medium Grid 1 Accent 6" w:semiHidden="0" w:uiPriority="67" w:unhideWhenUsed="0"/>
-    <w:lsdException w:name="Medium Grid 2 Accent 6" w:semiHidden="0" w:uiPriority="68" w:unhideWhenUsed="0"/>
-    <w:lsdException w:name="Medium Grid 3 Accent 6" w:semiHidden="0" w:uiPriority="69" w:unhideWhenUsed="0"/>
-    <w:lsdException w:name="Dark List Accent 6" w:semiHidden="0" w:uiPriority="70" w:unhideWhenUsed="0"/>
-    <w:lsdException w:name="Colorful Shading Accent 6" w:semiHidden="0" w:uiPriority="71" w:unhideWhenUsed="0"/>
-    <w:lsdException w:name="Colorful List Accent 6" w:semiHidden="0" w:uiPriority="72" w:unhideWhenUsed="0"/>
-    <w:lsdException w:name="Colorful Grid Accent 6" w:semiHidden="0" w:uiPriority="73" w:unhideWhenUsed="0"/>
-    <w:lsdException w:name="Subtle Emphasis" w:semiHidden="0" w:uiPriority="19" w:unhideWhenUsed="0" w:qFormat="1"/>
-    <w:lsdException w:name="Intense Emphasis" w:semiHidden="0" w:uiPriority="21" w:unhideWhenUsed="0" w:qFormat="1"/>
-    <w:lsdException w:name="Subtle Reference" w:semiHidden="0" w:uiPriority="31" w:unhideWhenUsed="0" w:qFormat="1"/>
-    <w:lsdException w:name="Intense Reference" w:semiHidden="0" w:uiPriority="32" w:unhideWhenUsed="0" w:qFormat="1"/>
-    <w:lsdException w:name="Book Title" w:semiHidden="0" w:uiPriority="33" w:unhideWhenUsed="0" w:qFormat="1"/>
-    <w:lsdException w:name="Bibliography" w:uiPriority="37"/>
-    <w:lsdException w:name="TOC Heading" w:uiPriority="39" w:qFormat="1"/>
+  <w:latentStyles w:defLockedState="0" w:defUIPriority="99" w:defSemiHidden="0" w:defUnhideWhenUsed="0" w:defQFormat="0" w:count="376">
+    <w:lsdException w:name="Normal" w:uiPriority="0" w:qFormat="1"/>
+    <w:lsdException w:name="heading 1" w:uiPriority="0" w:qFormat="1"/>
+    <w:lsdException w:name="heading 2" w:semiHidden="1" w:uiPriority="0" w:unhideWhenUsed="1" w:qFormat="1"/>
+    <w:lsdException w:name="heading 3" w:semiHidden="1" w:uiPriority="0" w:unhideWhenUsed="1" w:qFormat="1"/>
+    <w:lsdException w:name="heading 4" w:semiHidden="1" w:uiPriority="0" w:unhideWhenUsed="1" w:qFormat="1"/>
+    <w:lsdException w:name="heading 5" w:semiHidden="1" w:uiPriority="0" w:unhideWhenUsed="1" w:qFormat="1"/>
+    <w:lsdException w:name="heading 6" w:semiHidden="1" w:uiPriority="0" w:unhideWhenUsed="1" w:qFormat="1"/>
+    <w:lsdException w:name="heading 7" w:semiHidden="1" w:uiPriority="0" w:unhideWhenUsed="1" w:qFormat="1"/>
+    <w:lsdException w:name="heading 8" w:semiHidden="1" w:uiPriority="0" w:unhideWhenUsed="1" w:qFormat="1"/>
+    <w:lsdException w:name="heading 9" w:semiHidden="1" w:uiPriority="0" w:unhideWhenUsed="1" w:qFormat="1"/>
+    <w:lsdException w:name="index 1" w:semiHidden="1" w:unhideWhenUsed="1"/>
+    <w:lsdException w:name="index 2" w:semiHidden="1" w:unhideWhenUsed="1"/>
+    <w:lsdException w:name="index 3" w:semiHidden="1" w:unhideWhenUsed="1"/>
+    <w:lsdException w:name="index 4" w:semiHidden="1" w:unhideWhenUsed="1"/>
+    <w:lsdException w:name="index 5" w:semiHidden="1" w:unhideWhenUsed="1"/>
+    <w:lsdException w:name="index 6" w:semiHidden="1" w:unhideWhenUsed="1"/>
+    <w:lsdException w:name="index 7" w:semiHidden="1" w:unhideWhenUsed="1"/>
+    <w:lsdException w:name="index 8" w:semiHidden="1" w:unhideWhenUsed="1"/>
+    <w:lsdException w:name="index 9" w:semiHidden="1" w:unhideWhenUsed="1"/>
+    <w:lsdException w:name="toc 1" w:semiHidden="1" w:uiPriority="39" w:unhideWhenUsed="1"/>
+    <w:lsdException w:name="toc 2" w:semiHidden="1" w:uiPriority="39" w:unhideWhenUsed="1"/>
+    <w:lsdException w:name="toc 3" w:semiHidden="1" w:uiPriority="39" w:unhideWhenUsed="1"/>
+    <w:lsdException w:name="toc 4" w:semiHidden="1" w:uiPriority="39" w:unhideWhenUsed="1"/>
+    <w:lsdException w:name="toc 5" w:semiHidden="1" w:uiPriority="39" w:unhideWhenUsed="1"/>
+    <w:lsdException w:name="toc 6" w:semiHidden="1" w:uiPriority="39" w:unhideWhenUsed="1"/>
+    <w:lsdException w:name="toc 7" w:semiHidden="1" w:uiPriority="39" w:unhideWhenUsed="1"/>
+    <w:lsdException w:name="toc 8" w:semiHidden="1" w:uiPriority="39" w:unhideWhenUsed="1"/>
+    <w:lsdException w:name="toc 9" w:semiHidden="1" w:uiPriority="39" w:unhideWhenUsed="1"/>
+    <w:lsdException w:name="Normal Indent" w:semiHidden="1" w:unhideWhenUsed="1"/>
+    <w:lsdException w:name="footnote text" w:semiHidden="1" w:unhideWhenUsed="1"/>
+    <w:lsdException w:name="annotation text" w:semiHidden="1" w:unhideWhenUsed="1"/>
+    <w:lsdException w:name="header" w:semiHidden="1" w:uiPriority="0" w:unhideWhenUsed="1"/>
+    <w:lsdException w:name="footer" w:semiHidden="1" w:uiPriority="0" w:unhideWhenUsed="1"/>
+    <w:lsdException w:name="index heading" w:semiHidden="1" w:unhideWhenUsed="1"/>
+    <w:lsdException w:name="caption" w:semiHidden="1" w:uiPriority="35" w:unhideWhenUsed="1" w:qFormat="1"/>
+    <w:lsdException w:name="table of figures" w:semiHidden="1" w:unhideWhenUsed="1"/>
+    <w:lsdException w:name="envelope address" w:semiHidden="1" w:unhideWhenUsed="1"/>
+    <w:lsdException w:name="envelope return" w:semiHidden="1" w:unhideWhenUsed="1"/>
+    <w:lsdException w:name="footnote reference" w:semiHidden="1" w:unhideWhenUsed="1"/>
+    <w:lsdException w:name="annotation reference" w:semiHidden="1" w:unhideWhenUsed="1"/>
+    <w:lsdException w:name="line number" w:semiHidden="1" w:unhideWhenUsed="1"/>
+    <w:lsdException w:name="page number" w:semiHidden="1" w:uiPriority="0" w:unhideWhenUsed="1"/>
+    <w:lsdException w:name="endnote reference" w:semiHidden="1" w:unhideWhenUsed="1"/>
+    <w:lsdException w:name="endnote text" w:semiHidden="1" w:unhideWhenUsed="1"/>
+    <w:lsdException w:name="table of authorities" w:semiHidden="1" w:unhideWhenUsed="1"/>
+    <w:lsdException w:name="macro" w:semiHidden="1" w:unhideWhenUsed="1"/>
+    <w:lsdException w:name="toa heading" w:semiHidden="1" w:unhideWhenUsed="1"/>
+    <w:lsdException w:name="List" w:semiHidden="1" w:unhideWhenUsed="1"/>
+    <w:lsdException w:name="List Bullet" w:semiHidden="1" w:unhideWhenUsed="1"/>
+    <w:lsdException w:name="List Number" w:semiHidden="1" w:unhideWhenUsed="1"/>
+    <w:lsdException w:name="List 2" w:semiHidden="1" w:unhideWhenUsed="1"/>
+    <w:lsdException w:name="List 3" w:semiHidden="1" w:unhideWhenUsed="1"/>
+    <w:lsdException w:name="List 4" w:semiHidden="1" w:unhideWhenUsed="1"/>
+    <w:lsdException w:name="List 5" w:semiHidden="1" w:unhideWhenUsed="1"/>
+    <w:lsdException w:name="List Bullet 2" w:semiHidden="1" w:unhideWhenUsed="1"/>
+    <w:lsdException w:name="List Bullet 3" w:semiHidden="1" w:unhideWhenUsed="1"/>
+    <w:lsdException w:name="List Bullet 4" w:semiHidden="1" w:unhideWhenUsed="1"/>
+    <w:lsdException w:name="List Bullet 5" w:semiHidden="1" w:unhideWhenUsed="1"/>
+    <w:lsdException w:name="List Number 2" w:semiHidden="1" w:unhideWhenUsed="1"/>
+    <w:lsdException w:name="List Number 3" w:semiHidden="1" w:unhideWhenUsed="1"/>
+    <w:lsdException w:name="List Number 4" w:semiHidden="1" w:unhideWhenUsed="1"/>
+    <w:lsdException w:name="List Number 5" w:semiHidden="1" w:unhideWhenUsed="1"/>
+    <w:lsdException w:name="Title" w:uiPriority="0" w:qFormat="1"/>
+    <w:lsdException w:name="Closing" w:semiHidden="1" w:unhideWhenUsed="1"/>
+    <w:lsdException w:name="Signature" w:semiHidden="1" w:unhideWhenUsed="1"/>
+    <w:lsdException w:name="Default Paragraph Font" w:semiHidden="1" w:uiPriority="1" w:unhideWhenUsed="1"/>
+    <w:lsdException w:name="Body Text" w:semiHidden="1" w:unhideWhenUsed="1"/>
+    <w:lsdException w:name="Body Text Indent" w:semiHidden="1" w:unhideWhenUsed="1"/>
+    <w:lsdException w:name="List Continue" w:semiHidden="1" w:unhideWhenUsed="1"/>
+    <w:lsdException w:name="List Continue 2" w:semiHidden="1" w:unhideWhenUsed="1"/>
+    <w:lsdException w:name="List Continue 3" w:semiHidden="1" w:unhideWhenUsed="1"/>
+    <w:lsdException w:name="List Continue 4" w:semiHidden="1" w:unhideWhenUsed="1"/>
+    <w:lsdException w:name="List Continue 5" w:semiHidden="1" w:unhideWhenUsed="1"/>
+    <w:lsdException w:name="Message Header" w:semiHidden="1" w:unhideWhenUsed="1"/>
+    <w:lsdException w:name="Subtitle" w:uiPriority="11" w:qFormat="1"/>
+    <w:lsdException w:name="Salutation" w:semiHidden="1" w:unhideWhenUsed="1"/>
+    <w:lsdException w:name="Date" w:semiHidden="1" w:unhideWhenUsed="1"/>
+    <w:lsdException w:name="Body Text First Indent" w:semiHidden="1" w:unhideWhenUsed="1"/>
+    <w:lsdException w:name="Body Text First Indent 2" w:semiHidden="1" w:unhideWhenUsed="1"/>
+    <w:lsdException w:name="Note Heading" w:semiHidden="1" w:unhideWhenUsed="1"/>
+    <w:lsdException w:name="Body Text 2" w:semiHidden="1" w:unhideWhenUsed="1"/>
+    <w:lsdException w:name="Body Text 3" w:semiHidden="1" w:unhideWhenUsed="1"/>
+    <w:lsdException w:name="Body Text Indent 2" w:semiHidden="1" w:unhideWhenUsed="1"/>
+    <w:lsdException w:name="Body Text Indent 3" w:semiHidden="1" w:unhideWhenUsed="1"/>
+    <w:lsdException w:name="Block Text" w:semiHidden="1" w:unhideWhenUsed="1"/>
+    <w:lsdException w:name="Hyperlink" w:semiHidden="1" w:unhideWhenUsed="1"/>
+    <w:lsdException w:name="FollowedHyperlink" w:semiHidden="1" w:unhideWhenUsed="1"/>
+    <w:lsdException w:name="Strong" w:uiPriority="0" w:qFormat="1"/>
+    <w:lsdException w:name="Emphasis" w:uiPriority="20" w:qFormat="1"/>
+    <w:lsdException w:name="Document Map" w:semiHidden="1" w:unhideWhenUsed="1"/>
+    <w:lsdException w:name="Plain Text" w:semiHidden="1" w:unhideWhenUsed="1"/>
+    <w:lsdException w:name="E-mail Signature" w:semiHidden="1" w:unhideWhenUsed="1"/>
+    <w:lsdException w:name="HTML Top of Form" w:semiHidden="1" w:unhideWhenUsed="1"/>
+    <w:lsdException w:name="HTML Bottom of Form" w:semiHidden="1" w:unhideWhenUsed="1"/>
+    <w:lsdException w:name="Normal (Web)" w:semiHidden="1" w:unhideWhenUsed="1"/>
+    <w:lsdException w:name="HTML Acronym" w:semiHidden="1" w:unhideWhenUsed="1"/>
+    <w:lsdException w:name="HTML Address" w:semiHidden="1" w:unhideWhenUsed="1"/>
+    <w:lsdException w:name="HTML Cite" w:semiHidden="1" w:unhideWhenUsed="1"/>
+    <w:lsdException w:name="HTML Code" w:semiHidden="1" w:unhideWhenUsed="1"/>
+    <w:lsdException w:name="HTML Definition" w:semiHidden="1" w:unhideWhenUsed="1"/>
+    <w:lsdException w:name="HTML Keyboard" w:semiHidden="1" w:unhideWhenUsed="1"/>
+    <w:lsdException w:name="HTML Preformatted" w:semiHidden="1" w:unhideWhenUsed="1"/>
+    <w:lsdException w:name="HTML Sample" w:semiHidden="1" w:unhideWhenUsed="1"/>
+    <w:lsdException w:name="HTML Typewriter" w:semiHidden="1" w:unhideWhenUsed="1"/>
+    <w:lsdException w:name="HTML Variable" w:semiHidden="1" w:unhideWhenUsed="1"/>
+    <w:lsdException w:name="Normal Table" w:semiHidden="1" w:unhideWhenUsed="1"/>
+    <w:lsdException w:name="annotation subject" w:semiHidden="1" w:unhideWhenUsed="1"/>
+    <w:lsdException w:name="No List" w:semiHidden="1" w:unhideWhenUsed="1"/>
+    <w:lsdException w:name="Outline List 1" w:semiHidden="1" w:unhideWhenUsed="1"/>
+    <w:lsdException w:name="Outline List 2" w:semiHidden="1" w:unhideWhenUsed="1"/>
+    <w:lsdException w:name="Outline List 3" w:semiHidden="1" w:unhideWhenUsed="1"/>
+    <w:lsdException w:name="Table Simple 1" w:semiHidden="1" w:unhideWhenUsed="1"/>
+    <w:lsdException w:name="Table Simple 2" w:semiHidden="1" w:unhideWhenUsed="1"/>
+    <w:lsdException w:name="Table Simple 3" w:semiHidden="1" w:unhideWhenUsed="1"/>
+    <w:lsdException w:name="Table Classic 1" w:semiHidden="1" w:unhideWhenUsed="1"/>
+    <w:lsdException w:name="Table Classic 2" w:semiHidden="1" w:unhideWhenUsed="1"/>
+    <w:lsdException w:name="Table Classic 3" w:semiHidden="1" w:unhideWhenUsed="1"/>
+    <w:lsdException w:name="Table Classic 4" w:semiHidden="1" w:unhideWhenUsed="1"/>
+    <w:lsdException w:name="Table Colorful 1" w:semiHidden="1" w:unhideWhenUsed="1"/>
+    <w:lsdException w:name="Table Colorful 2" w:semiHidden="1" w:unhideWhenUsed="1"/>
+    <w:lsdException w:name="Table Colorful 3" w:semiHidden="1" w:unhideWhenUsed="1"/>
+    <w:lsdException w:name="Table Columns 1" w:semiHidden="1" w:unhideWhenUsed="1"/>
+    <w:lsdException w:name="Table Columns 2" w:semiHidden="1" w:unhideWhenUsed="1"/>
+    <w:lsdException w:name="Table Columns 3" w:semiHidden="1" w:unhideWhenUsed="1"/>
+    <w:lsdException w:name="Table Columns 4" w:semiHidden="1" w:unhideWhenUsed="1"/>
+    <w:lsdException w:name="Table Columns 5" w:semiHidden="1" w:unhideWhenUsed="1"/>
+    <w:lsdException w:name="Table Grid 1" w:semiHidden="1" w:unhideWhenUsed="1"/>
+    <w:lsdException w:name="Table Grid 2" w:semiHidden="1" w:unhideWhenUsed="1"/>
+    <w:lsdException w:name="Table Grid 3" w:semiHidden="1" w:unhideWhenUsed="1"/>
+    <w:lsdException w:name="Table Grid 4" w:semiHidden="1" w:unhideWhenUsed="1"/>
+    <w:lsdException w:name="Table Grid 5" w:semiHidden="1" w:unhideWhenUsed="1"/>
+    <w:lsdException w:name="Table Grid 6" w:semiHidden="1" w:unhideWhenUsed="1"/>
+    <w:lsdException w:name="Table Grid 7" w:semiHidden="1" w:unhideWhenUsed="1"/>
+    <w:lsdException w:name="Table Grid 8" w:semiHidden="1" w:unhideWhenUsed="1"/>
+    <w:lsdException w:name="Table List 1" w:semiHidden="1" w:unhideWhenUsed="1"/>
+    <w:lsdException w:name="Table List 2" w:semiHidden="1" w:unhideWhenUsed="1"/>
+    <w:lsdException w:name="Table List 3" w:semiHidden="1" w:unhideWhenUsed="1"/>
+    <w:lsdException w:name="Table List 4" w:semiHidden="1" w:unhideWhenUsed="1"/>
+    <w:lsdException w:name="Table List 5" w:semiHidden="1" w:unhideWhenUsed="1"/>
+    <w:lsdException w:name="Table List 6" w:semiHidden="1" w:unhideWhenUsed="1"/>
+    <w:lsdException w:name="Table List 7" w:semiHidden="1" w:unhideWhenUsed="1"/>
+    <w:lsdException w:name="Table List 8" w:semiHidden="1" w:unhideWhenUsed="1"/>
+    <w:lsdException w:name="Table 3D effects 1" w:semiHidden="1" w:unhideWhenUsed="1"/>
+    <w:lsdException w:name="Table 3D effects 2" w:semiHidden="1" w:unhideWhenUsed="1"/>
+    <w:lsdException w:name="Table 3D effects 3" w:semiHidden="1" w:unhideWhenUsed="1"/>
+    <w:lsdException w:name="Table Contemporary" w:semiHidden="1" w:unhideWhenUsed="1"/>
+    <w:lsdException w:name="Table Elegant" w:semiHidden="1" w:unhideWhenUsed="1"/>
+    <w:lsdException w:name="Table Professional" w:semiHidden="1" w:unhideWhenUsed="1"/>
+    <w:lsdException w:name="Table Subtle 1" w:semiHidden="1" w:unhideWhenUsed="1"/>
+    <w:lsdException w:name="Table Subtle 2" w:semiHidden="1" w:unhideWhenUsed="1"/>
+    <w:lsdException w:name="Table Web 1" w:semiHidden="1" w:unhideWhenUsed="1"/>
+    <w:lsdException w:name="Table Web 2" w:semiHidden="1" w:unhideWhenUsed="1"/>
+    <w:lsdException w:name="Table Web 3" w:semiHidden="1" w:unhideWhenUsed="1"/>
+    <w:lsdException w:name="Balloon Text" w:semiHidden="1" w:unhideWhenUsed="1"/>
+    <w:lsdException w:name="Table Grid" w:uiPriority="59"/>
+    <w:lsdException w:name="Table Theme" w:semiHidden="1" w:unhideWhenUsed="1"/>
+    <w:lsdException w:name="Placeholder Text" w:semiHidden="1"/>
+    <w:lsdException w:name="No Spacing" w:uiPriority="1" w:qFormat="1"/>
+    <w:lsdException w:name="Light Shading" w:uiPriority="60"/>
+    <w:lsdException w:name="Light List" w:uiPriority="61"/>
+    <w:lsdException w:name="Light Grid" w:uiPriority="62"/>
+    <w:lsdException w:name="Medium Shading 1" w:uiPriority="63"/>
+    <w:lsdException w:name="Medium Shading 2" w:uiPriority="64"/>
+    <w:lsdException w:name="Medium List 1" w:uiPriority="65"/>
+    <w:lsdException w:name="Medium List 2" w:uiPriority="66"/>
+    <w:lsdException w:name="Medium Grid 1" w:uiPriority="67"/>
+    <w:lsdException w:name="Medium Grid 2" w:uiPriority="68"/>
+    <w:lsdException w:name="Medium Grid 3" w:uiPriority="69"/>
+    <w:lsdException w:name="Dark List" w:uiPriority="70"/>
+    <w:lsdException w:name="Colorful Shading" w:uiPriority="71"/>
+    <w:lsdException w:name="Colorful List" w:uiPriority="72"/>
+    <w:lsdException w:name="Colorful Grid" w:uiPriority="73"/>
+    <w:lsdException w:name="Light Shading Accent 1" w:uiPriority="60"/>
+    <w:lsdException w:name="Light List Accent 1" w:uiPriority="61"/>
+    <w:lsdException w:name="Light Grid Accent 1" w:uiPriority="62"/>
+    <w:lsdException w:name="Medium Shading 1 Accent 1" w:uiPriority="63"/>
+    <w:lsdException w:name="Medium Shading 2 Accent 1" w:uiPriority="64"/>
+    <w:lsdException w:name="Medium List 1 Accent 1" w:uiPriority="65"/>
+    <w:lsdException w:name="Revision" w:semiHidden="1"/>
+    <w:lsdException w:name="List Paragraph" w:uiPriority="34" w:qFormat="1"/>
+    <w:lsdException w:name="Quote" w:uiPriority="29" w:qFormat="1"/>
+    <w:lsdException w:name="Intense Quote" w:uiPriority="30" w:qFormat="1"/>
+    <w:lsdException w:name="Medium List 2 Accent 1" w:uiPriority="66"/>
+    <w:lsdException w:name="Medium Grid 1 Accent 1" w:uiPriority="67"/>
+    <w:lsdException w:name="Medium Grid 2 Accent 1" w:uiPriority="68"/>
+    <w:lsdException w:name="Medium Grid 3 Accent 1" w:uiPriority="69"/>
+    <w:lsdException w:name="Dark List Accent 1" w:uiPriority="70"/>
+    <w:lsdException w:name="Colorful Shading Accent 1" w:uiPriority="71"/>
+    <w:lsdException w:name="Colorful List Accent 1" w:uiPriority="72"/>
+    <w:lsdException w:name="Colorful Grid Accent 1" w:uiPriority="73"/>
+    <w:lsdException w:name="Light Shading Accent 2" w:uiPriority="60"/>
+    <w:lsdException w:name="Light List Accent 2" w:uiPriority="61"/>
+    <w:lsdException w:name="Light Grid Accent 2" w:uiPriority="62"/>
+    <w:lsdException w:name="Medium Shading 1 Accent 2" w:uiPriority="63"/>
+    <w:lsdException w:name="Medium Shading 2 Accent 2" w:uiPriority="64"/>
+    <w:lsdException w:name="Medium List 1 Accent 2" w:uiPriority="65"/>
+    <w:lsdException w:name="Medium List 2 Accent 2" w:uiPriority="66"/>
+    <w:lsdException w:name="Medium Grid 1 Accent 2" w:uiPriority="67"/>
+    <w:lsdException w:name="Medium Grid 2 Accent 2" w:uiPriority="68"/>
+    <w:lsdException w:name="Medium Grid 3 Accent 2" w:uiPriority="69"/>
+    <w:lsdException w:name="Dark List Accent 2" w:uiPriority="70"/>
+    <w:lsdException w:name="Colorful Shading Accent 2" w:uiPriority="71"/>
+    <w:lsdException w:name="Colorful List Accent 2" w:uiPriority="72"/>
+    <w:lsdException w:name="Colorful Grid Accent 2" w:uiPriority="73"/>
+    <w:lsdException w:name="Light Shading Accent 3" w:uiPriority="60"/>
+    <w:lsdException w:name="Light List Accent 3" w:uiPriority="61"/>
+    <w:lsdException w:name="Light Grid Accent 3" w:uiPriority="62"/>
+    <w:lsdException w:name="Medium Shading 1 Accent 3" w:uiPriority="63"/>
+    <w:lsdException w:name="Medium Shading 2 Accent 3" w:uiPriority="64"/>
+    <w:lsdException w:name="Medium List 1 Accent 3" w:uiPriority="65"/>
+    <w:lsdException w:name="Medium List 2 Accent 3" w:uiPriority="66"/>
+    <w:lsdException w:name="Medium Grid 1 Accent 3" w:uiPriority="67"/>
+    <w:lsdException w:name="Medium Grid 2 Accent 3" w:uiPriority="68"/>
+    <w:lsdException w:name="Medium Grid 3 Accent 3" w:uiPriority="69"/>
+    <w:lsdException w:name="Dark List Accent 3" w:uiPriority="70"/>
+    <w:lsdException w:name="Colorful Shading Accent 3" w:uiPriority="71"/>
+    <w:lsdException w:name="Colorful List Accent 3" w:uiPriority="72"/>
+    <w:lsdException w:name="Colorful Grid Accent 3" w:uiPriority="73"/>
+    <w:lsdException w:name="Light Shading Accent 4" w:uiPriority="60"/>
+    <w:lsdException w:name="Light List Accent 4" w:uiPriority="61"/>
+    <w:lsdException w:name="Light Grid Accent 4" w:uiPriority="62"/>
+    <w:lsdException w:name="Medium Shading 1 Accent 4" w:uiPriority="63"/>
+    <w:lsdException w:name="Medium Shading 2 Accent 4" w:uiPriority="64"/>
+    <w:lsdException w:name="Medium List 1 Accent 4" w:uiPriority="65"/>
+    <w:lsdException w:name="Medium List 2 Accent 4" w:uiPriority="66"/>
+    <w:lsdException w:name="Medium Grid 1 Accent 4" w:uiPriority="67"/>
+    <w:lsdException w:name="Medium Grid 2 Accent 4" w:uiPriority="68"/>
+    <w:lsdException w:name="Medium Grid 3 Accent 4" w:uiPriority="69"/>
+    <w:lsdException w:name="Dark List Accent 4" w:uiPriority="70"/>
+    <w:lsdException w:name="Colorful Shading Accent 4" w:uiPriority="71"/>
+    <w:lsdException w:name="Colorful List Accent 4" w:uiPriority="72"/>
+    <w:lsdException w:name="Colorful Grid Accent 4" w:uiPriority="73"/>
+    <w:lsdException w:name="Light Shading Accent 5" w:uiPriority="60"/>
+    <w:lsdException w:name="Light List Accent 5" w:uiPriority="61"/>
+    <w:lsdException w:name="Light Grid Accent 5" w:uiPriority="62"/>
+    <w:lsdException w:name="Medium Shading 1 Accent 5" w:uiPriority="63"/>
+    <w:lsdException w:name="Medium Shading 2 Accent 5" w:uiPriority="64"/>
+    <w:lsdException w:name="Medium List 1 Accent 5" w:uiPriority="65"/>
+    <w:lsdException w:name="Medium List 2 Accent 5" w:uiPriority="66"/>
+    <w:lsdException w:name="Medium Grid 1 Accent 5" w:uiPriority="67"/>
+    <w:lsdException w:name="Medium Grid 2 Accent 5" w:uiPriority="68"/>
+    <w:lsdException w:name="Medium Grid 3 Accent 5" w:uiPriority="69"/>
+    <w:lsdException w:name="Dark List Accent 5" w:uiPriority="70"/>
+    <w:lsdException w:name="Colorful Shading Accent 5" w:uiPriority="71"/>
+    <w:lsdException w:name="Colorful List Accent 5" w:uiPriority="72"/>
+    <w:lsdException w:name="Colorful Grid Accent 5" w:uiPriority="73"/>
+    <w:lsdException w:name="Light Shading Accent 6" w:uiPriority="60"/>
+    <w:lsdException w:name="Light List Accent 6" w:uiPriority="61"/>
+    <w:lsdException w:name="Light Grid Accent 6" w:uiPriority="62"/>
+    <w:lsdException w:name="Medium Shading 1 Accent 6" w:uiPriority="63"/>
+    <w:lsdException w:name="Medium Shading 2 Accent 6" w:uiPriority="64"/>
+    <w:lsdException w:name="Medium List 1 Accent 6" w:uiPriority="65"/>
+    <w:lsdException w:name="Medium List 2 Accent 6" w:uiPriority="66"/>
+    <w:lsdException w:name="Medium Grid 1 Accent 6" w:uiPriority="67"/>
+    <w:lsdException w:name="Medium Grid 2 Accent 6" w:uiPriority="68"/>
+    <w:lsdException w:name="Medium Grid 3 Accent 6" w:uiPriority="69"/>
+    <w:lsdException w:name="Dark List Accent 6" w:uiPriority="70"/>
+    <w:lsdException w:name="Colorful Shading Accent 6" w:uiPriority="71"/>
+    <w:lsdException w:name="Colorful List Accent 6" w:uiPriority="72"/>
+    <w:lsdException w:name="Colorful Grid Accent 6" w:uiPriority="73"/>
+    <w:lsdException w:name="Subtle Emphasis" w:uiPriority="19" w:qFormat="1"/>
+    <w:lsdException w:name="Intense Emphasis" w:uiPriority="21" w:qFormat="1"/>
+    <w:lsdException w:name="Subtle Reference" w:uiPriority="31" w:qFormat="1"/>
+    <w:lsdException w:name="Intense Reference" w:uiPriority="32" w:qFormat="1"/>
+    <w:lsdException w:name="Book Title" w:uiPriority="33" w:qFormat="1"/>
+    <w:lsdException w:name="Bibliography" w:semiHidden="1" w:uiPriority="37" w:unhideWhenUsed="1"/>
+    <w:lsdException w:name="TOC Heading" w:semiHidden="1" w:uiPriority="39" w:unhideWhenUsed="1" w:qFormat="1"/>
+    <w:lsdException w:name="Plain Table 1" w:uiPriority="41"/>
+    <w:lsdException w:name="Plain Table 2" w:uiPriority="42"/>
+    <w:lsdException w:name="Plain Table 3" w:uiPriority="43"/>
+    <w:lsdException w:name="Plain Table 4" w:uiPriority="44"/>
+    <w:lsdException w:name="Plain Table 5" w:uiPriority="45"/>
+    <w:lsdException w:name="Grid Table Light" w:uiPriority="40"/>
+    <w:lsdException w:name="Grid Table 1 Light" w:uiPriority="46"/>
+    <w:lsdException w:name="Grid Table 2" w:uiPriority="47"/>
+    <w:lsdException w:name="Grid Table 3" w:uiPriority="48"/>
+    <w:lsdException w:name="Grid Table 4" w:uiPriority="49"/>
+    <w:lsdException w:name="Grid Table 5 Dark" w:uiPriority="50"/>
+    <w:lsdException w:name="Grid Table 6 Colorful" w:uiPriority="51"/>
+    <w:lsdException w:name="Grid Table 7 Colorful" w:uiPriority="52"/>
+    <w:lsdException w:name="Grid Table 1 Light Accent 1" w:uiPriority="46"/>
+    <w:lsdException w:name="Grid Table 2 Accent 1" w:uiPriority="47"/>
+    <w:lsdException w:name="Grid Table 3 Accent 1" w:uiPriority="48"/>
+    <w:lsdException w:name="Grid Table 4 Accent 1" w:uiPriority="49"/>
+    <w:lsdException w:name="Grid Table 5 Dark Accent 1" w:uiPriority="50"/>
+    <w:lsdException w:name="Grid Table 6 Colorful Accent 1" w:uiPriority="51"/>
+    <w:lsdException w:name="Grid Table 7 Colorful Accent 1" w:uiPriority="52"/>
+    <w:lsdException w:name="Grid Table 1 Light Accent 2" w:uiPriority="46"/>
+    <w:lsdException w:name="Grid Table 2 Accent 2" w:uiPriority="47"/>
+    <w:lsdException w:name="Grid Table 3 Accent 2" w:uiPriority="48"/>
+    <w:lsdException w:name="Grid Table 4 Accent 2" w:uiPriority="49"/>
+    <w:lsdException w:name="Grid Table 5 Dark Accent 2" w:uiPriority="50"/>
+    <w:lsdException w:name="Grid Table 6 Colorful Accent 2" w:uiPriority="51"/>
+    <w:lsdException w:name="Grid Table 7 Colorful Accent 2" w:uiPriority="52"/>
+    <w:lsdException w:name="Grid Table 1 Light Accent 3" w:uiPriority="46"/>
+    <w:lsdException w:name="Grid Table 2 Accent 3" w:uiPriority="47"/>
+    <w:lsdException w:name="Grid Table 3 Accent 3" w:uiPriority="48"/>
+    <w:lsdException w:name="Grid Table 4 Accent 3" w:uiPriority="49"/>
+    <w:lsdException w:name="Grid Table 5 Dark Accent 3" w:uiPriority="50"/>
+    <w:lsdException w:name="Grid Table 6 Colorful Accent 3" w:uiPriority="51"/>
+    <w:lsdException w:name="Grid Table 7 Colorful Accent 3" w:uiPriority="52"/>
+    <w:lsdException w:name="Grid Table 1 Light Accent 4" w:uiPriority="46"/>
+    <w:lsdException w:name="Grid Table 2 Accent 4" w:uiPriority="47"/>
+    <w:lsdException w:name="Grid Table 3 Accent 4" w:uiPriority="48"/>
+    <w:lsdException w:name="Grid Table 4 Accent 4" w:uiPriority="49"/>
+    <w:lsdException w:name="Grid Table 5 Dark Accent 4" w:uiPriority="50"/>
+    <w:lsdException w:name="Grid Table 6 Colorful Accent 4" w:uiPriority="51"/>
+    <w:lsdException w:name="Grid Table 7 Colorful Accent 4" w:uiPriority="52"/>
+    <w:lsdException w:name="Grid Table 1 Light Accent 5" w:uiPriority="46"/>
+    <w:lsdException w:name="Grid Table 2 Accent 5" w:uiPriority="47"/>
+    <w:lsdException w:name="Grid Table 3 Accent 5" w:uiPriority="48"/>
+    <w:lsdException w:name="Grid Table 4 Accent 5" w:uiPriority="49"/>
+    <w:lsdException w:name="Grid Table 5 Dark Accent 5" w:uiPriority="50"/>
+    <w:lsdException w:name="Grid Table 6 Colorful Accent 5" w:uiPriority="51"/>
+    <w:lsdException w:name="Grid Table 7 Colorful Accent 5" w:uiPriority="52"/>
+    <w:lsdException w:name="Grid Table 1 Light Accent 6" w:uiPriority="46"/>
+    <w:lsdException w:name="Grid Table 2 Accent 6" w:uiPriority="47"/>
+    <w:lsdException w:name="Grid Table 3 Accent 6" w:uiPriority="48"/>
+    <w:lsdException w:name="Grid Table 4 Accent 6" w:uiPriority="49"/>
+    <w:lsdException w:name="Grid Table 5 Dark Accent 6" w:uiPriority="50"/>
+    <w:lsdException w:name="Grid Table 6 Colorful Accent 6" w:uiPriority="51"/>
+    <w:lsdException w:name="Grid Table 7 Colorful Accent 6" w:uiPriority="52"/>
+    <w:lsdException w:name="List Table 1 Light" w:uiPriority="46"/>
+    <w:lsdException w:name="List Table 2" w:uiPriority="47"/>
+    <w:lsdException w:name="List Table 3" w:uiPriority="48"/>
+    <w:lsdException w:name="List Table 4" w:uiPriority="49"/>
+    <w:lsdException w:name="List Table 5 Dark" w:uiPriority="50"/>
+    <w:lsdException w:name="List Table 6 Colorful" w:uiPriority="51"/>
+    <w:lsdException w:name="List Table 7 Colorful" w:uiPriority="52"/>
+    <w:lsdException w:name="List Table 1 Light Accent 1" w:uiPriority="46"/>
+    <w:lsdException w:name="List Table 2 Accent 1" w:uiPriority="47"/>
+    <w:lsdException w:name="List Table 3 Accent 1" w:uiPriority="48"/>
+    <w:lsdException w:name="List Table 4 Accent 1" w:uiPriority="49"/>
+    <w:lsdException w:name="List Table 5 Dark Accent 1" w:uiPriority="50"/>
+    <w:lsdException w:name="List Table 6 Colorful Accent 1" w:uiPriority="51"/>
+    <w:lsdException w:name="List Table 7 Colorful Accent 1" w:uiPriority="52"/>
+    <w:lsdException w:name="List Table 1 Light Accent 2" w:uiPriority="46"/>
+    <w:lsdException w:name="List Table 2 Accent 2" w:uiPriority="47"/>
+    <w:lsdException w:name="List Table 3 Accent 2" w:uiPriority="48"/>
+    <w:lsdException w:name="List Table 4 Accent 2" w:uiPriority="49"/>
+    <w:lsdException w:name="List Table 5 Dark Accent 2" w:uiPriority="50"/>
+    <w:lsdException w:name="List Table 6 Colorful Accent 2" w:uiPriority="51"/>
+    <w:lsdException w:name="List Table 7 Colorful Accent 2" w:uiPriority="52"/>
+    <w:lsdException w:name="List Table 1 Light Accent 3" w:uiPriority="46"/>
+    <w:lsdException w:name="List Table 2 Accent 3" w:uiPriority="47"/>
+    <w:lsdException w:name="List Table 3 Accent 3" w:uiPriority="48"/>
+    <w:lsdException w:name="List Table 4 Accent 3" w:uiPriority="49"/>
+    <w:lsdException w:name="List Table 5 Dark Accent 3" w:uiPriority="50"/>
+    <w:lsdException w:name="List Table 6 Colorful Accent 3" w:uiPriority="51"/>
+    <w:lsdException w:name="List Table 7 Colorful Accent 3" w:uiPriority="52"/>
+    <w:lsdException w:name="List Table 1 Light Accent 4" w:uiPriority="46"/>
+    <w:lsdException w:name="List Table 2 Accent 4" w:uiPriority="47"/>
+    <w:lsdException w:name="List Table 3 Accent 4" w:uiPriority="48"/>
+    <w:lsdException w:name="List Table 4 Accent 4" w:uiPriority="49"/>
+    <w:lsdException w:name="List Table 5 Dark Accent 4" w:uiPriority="50"/>
+    <w:lsdException w:name="List Table 6 Colorful Accent 4" w:uiPriority="51"/>
+    <w:lsdException w:name="List Table 7 Colorful Accent 4" w:uiPriority="52"/>
+    <w:lsdException w:name="List Table 1 Light Accent 5" w:uiPriority="46"/>
+    <w:lsdException w:name="List Table 2 Accent 5" w:uiPriority="47"/>
+    <w:lsdException w:name="List Table 3 Accent 5" w:uiPriority="48"/>
+    <w:lsdException w:name="List Table 4 Accent 5" w:uiPriority="49"/>
+    <w:lsdException w:name="List Table 5 Dark Accent 5" w:uiPriority="50"/>
+    <w:lsdException w:name="List Table 6 Colorful Accent 5" w:uiPriority="51"/>
+    <w:lsdException w:name="List Table 7 Colorful Accent 5" w:uiPriority="52"/>
+    <w:lsdException w:name="List Table 1 Light Accent 6" w:uiPriority="46"/>
+    <w:lsdException w:name="List Table 2 Accent 6" w:uiPriority="47"/>
+    <w:lsdException w:name="List Table 3 Accent 6" w:uiPriority="48"/>
+    <w:lsdException w:name="List Table 4 Accent 6" w:uiPriority="49"/>
+    <w:lsdException w:name="List Table 5 Dark Accent 6" w:uiPriority="50"/>
+    <w:lsdException w:name="List Table 6 Colorful Accent 6" w:uiPriority="51"/>
+    <w:lsdException w:name="List Table 7 Colorful Accent 6" w:uiPriority="52"/>
+    <w:lsdException w:name="Mention" w:semiHidden="1" w:unhideWhenUsed="1"/>
+    <w:lsdException w:name="Smart Hyperlink" w:semiHidden="1" w:unhideWhenUsed="1"/>
+    <w:lsdException w:name="Hashtag" w:semiHidden="1" w:unhideWhenUsed="1"/>
+    <w:lsdException w:name="Unresolved Mention" w:semiHidden="1" w:unhideWhenUsed="1"/>
+    <w:lsdException w:name="Smart Link" w:semiHidden="1" w:unhideWhenUsed="1"/>
   </w:latentStyles>
   <w:style w:type="paragraph" w:default="1" w:styleId="Normal">
     <w:name w:val="Normal"/>
@@ -4877,7 +5741,6 @@
     <w:uiPriority w:val="99"/>
     <w:semiHidden/>
     <w:unhideWhenUsed/>
-    <w:qFormat/>
     <w:tblPr>
       <w:tblInd w:w="0" w:type="dxa"/>
       <w:tblCellMar>

</xml_diff>